<commit_message>
Work on the calibration protocol
</commit_message>
<xml_diff>
--- a/calibration.screenFiducial/calibration.screenFiducial.docx
+++ b/calibration.screenFiducial/calibration.screenFiducial.docx
@@ -1,6 +1,6 @@
 
 <file path=word/document.xml><?xml version="1.0" encoding="utf-8"?>
-<w:document xmlns:wpc="http://schemas.microsoft.com/office/word/2010/wordprocessingCanvas" xmlns:cx="http://schemas.microsoft.com/office/drawing/2014/chartex" xmlns:cx1="http://schemas.microsoft.com/office/drawing/2015/9/8/chartex" xmlns:cx2="http://schemas.microsoft.com/office/drawing/2015/10/21/chartex" xmlns:cx3="http://schemas.microsoft.com/office/drawing/2016/5/9/chartex" xmlns:cx4="http://schemas.microsoft.com/office/drawing/2016/5/10/chartex" xmlns:cx5="http://schemas.microsoft.com/office/drawing/2016/5/11/chartex" xmlns:cx6="http://schemas.microsoft.com/office/drawing/2016/5/12/chartex" xmlns:cx7="http://schemas.microsoft.com/office/drawing/2016/5/13/chartex" xmlns:cx8="http://schemas.microsoft.com/office/drawing/2016/5/14/chartex" xmlns:mc="http://schemas.openxmlformats.org/markup-compatibility/2006" xmlns:aink="http://schemas.microsoft.com/office/drawing/2016/ink" xmlns:am3d="http://schemas.microsoft.com/office/drawing/2017/model3d" xmlns:o="urn:schemas-microsoft-com:office:office" xmlns:oel="http://schemas.microsoft.com/office/2019/extlst" xmlns:r="http://schemas.openxmlformats.org/officeDocument/2006/relationships" xmlns:m="http://schemas.openxmlformats.org/officeDocument/2006/math" xmlns:v="urn:schemas-microsoft-com:vml" xmlns:wp14="http://schemas.microsoft.com/office/word/2010/wordprocessingDrawing" xmlns:wp="http://schemas.openxmlformats.org/drawingml/2006/wordprocessingDrawing" xmlns:w10="urn:schemas-microsoft-com:office:word" xmlns:w="http://schemas.openxmlformats.org/wordprocessingml/2006/main" xmlns:w14="http://schemas.microsoft.com/office/word/2010/wordml" xmlns:w15="http://schemas.microsoft.com/office/word/2012/wordml" xmlns:w16cex="http://schemas.microsoft.com/office/word/2018/wordml/cex" xmlns:w16cid="http://schemas.microsoft.com/office/word/2016/wordml/cid" xmlns:w16="http://schemas.microsoft.com/office/word/2018/wordml" xmlns:w16du="http://schemas.microsoft.com/office/word/2023/wordml/word16du" xmlns:w16sdtdh="http://schemas.microsoft.com/office/word/2020/wordml/sdtdatahash" xmlns:w16se="http://schemas.microsoft.com/office/word/2015/wordml/symex" xmlns:wpg="http://schemas.microsoft.com/office/word/2010/wordprocessingGroup" xmlns:wpi="http://schemas.microsoft.com/office/word/2010/wordprocessingInk" xmlns:wne="http://schemas.microsoft.com/office/word/2006/wordml" xmlns:wps="http://schemas.microsoft.com/office/word/2010/wordprocessingShape" mc:Ignorable="w14 w15 w16se w16cid w16 w16cex w16sdtdh w16du wp14">
+<w:document xmlns:wpc="http://schemas.microsoft.com/office/word/2010/wordprocessingCanvas" xmlns:cx="http://schemas.microsoft.com/office/drawing/2014/chartex" xmlns:cx1="http://schemas.microsoft.com/office/drawing/2015/9/8/chartex" xmlns:cx2="http://schemas.microsoft.com/office/drawing/2015/10/21/chartex" xmlns:cx3="http://schemas.microsoft.com/office/drawing/2016/5/9/chartex" xmlns:cx4="http://schemas.microsoft.com/office/drawing/2016/5/10/chartex" xmlns:cx5="http://schemas.microsoft.com/office/drawing/2016/5/11/chartex" xmlns:cx6="http://schemas.microsoft.com/office/drawing/2016/5/12/chartex" xmlns:cx7="http://schemas.microsoft.com/office/drawing/2016/5/13/chartex" xmlns:cx8="http://schemas.microsoft.com/office/drawing/2016/5/14/chartex" xmlns:mc="http://schemas.openxmlformats.org/markup-compatibility/2006" xmlns:aink="http://schemas.microsoft.com/office/drawing/2016/ink" xmlns:am3d="http://schemas.microsoft.com/office/drawing/2017/model3d" xmlns:o="urn:schemas-microsoft-com:office:office" xmlns:oel="http://schemas.microsoft.com/office/2019/extlst" xmlns:r="http://schemas.openxmlformats.org/officeDocument/2006/relationships" xmlns:m="http://schemas.openxmlformats.org/officeDocument/2006/math" xmlns:v="urn:schemas-microsoft-com:vml" xmlns:wp14="http://schemas.microsoft.com/office/word/2010/wordprocessingDrawing" xmlns:wp="http://schemas.openxmlformats.org/drawingml/2006/wordprocessingDrawing" xmlns:w10="urn:schemas-microsoft-com:office:word" xmlns:w="http://schemas.openxmlformats.org/wordprocessingml/2006/main" xmlns:w14="http://schemas.microsoft.com/office/word/2010/wordml" xmlns:w15="http://schemas.microsoft.com/office/word/2012/wordml" xmlns:w16cex="http://schemas.microsoft.com/office/word/2018/wordml/cex" xmlns:w16cid="http://schemas.microsoft.com/office/word/2016/wordml/cid" xmlns:w16="http://schemas.microsoft.com/office/word/2018/wordml" xmlns:w16du="http://schemas.microsoft.com/office/word/2023/wordml/word16du" xmlns:w16sdtdh="http://schemas.microsoft.com/office/word/2020/wordml/sdtdatahash" xmlns:w16sdtfl="http://schemas.microsoft.com/office/word/2024/wordml/sdtformatlock" xmlns:w16se="http://schemas.microsoft.com/office/word/2015/wordml/symex" xmlns:wpg="http://schemas.microsoft.com/office/word/2010/wordprocessingGroup" xmlns:wpi="http://schemas.microsoft.com/office/word/2010/wordprocessingInk" xmlns:wne="http://schemas.microsoft.com/office/word/2006/wordml" xmlns:wps="http://schemas.microsoft.com/office/word/2010/wordprocessingShape" mc:Ignorable="w14 w15 w16se w16cid w16 w16cex w16sdtdh w16sdtfl w16du wp14">
   <w:body>
     <w:p>
       <w:pPr>
@@ -24,18 +24,18 @@
           <w:lang w:val="en-GB"/>
         </w:rPr>
         <w:drawing>
-          <wp:anchor distT="0" distB="0" distL="114300" distR="114300" simplePos="0" relativeHeight="251658240" behindDoc="0" locked="0" layoutInCell="1" allowOverlap="1" wp14:anchorId="41E7266B" wp14:editId="3EFFC0F1">
+          <wp:anchor distT="0" distB="0" distL="114300" distR="114300" simplePos="0" relativeHeight="251657215" behindDoc="0" locked="0" layoutInCell="1" allowOverlap="1" wp14:anchorId="4969F26E" wp14:editId="3C3486CA">
             <wp:simplePos x="0" y="0"/>
             <wp:positionH relativeFrom="page">
-              <wp:align>left</wp:align>
+              <wp:posOffset>0</wp:posOffset>
             </wp:positionH>
             <wp:positionV relativeFrom="paragraph">
-              <wp:posOffset>0</wp:posOffset>
+              <wp:posOffset>10482</wp:posOffset>
             </wp:positionV>
-            <wp:extent cx="8087995" cy="5795010"/>
-            <wp:effectExtent l="0" t="0" r="8255" b="0"/>
+            <wp:extent cx="7614285" cy="5804535"/>
+            <wp:effectExtent l="0" t="0" r="5715" b="5715"/>
             <wp:wrapTopAndBottom/>
-            <wp:docPr id="1675875319" name="Picture 1" descr="A person sitting at a desk with a computer&#10;&#10;Description automatically generated"/>
+            <wp:docPr id="1464470745" name="Picture 6"/>
             <wp:cNvGraphicFramePr>
               <a:graphicFrameLocks xmlns:a="http://schemas.openxmlformats.org/drawingml/2006/main" noChangeAspect="1"/>
             </wp:cNvGraphicFramePr>
@@ -43,8 +43,10 @@
               <a:graphicData uri="http://schemas.openxmlformats.org/drawingml/2006/picture">
                 <pic:pic xmlns:pic="http://schemas.openxmlformats.org/drawingml/2006/picture">
                   <pic:nvPicPr>
-                    <pic:cNvPr id="1675875319" name="Picture 1" descr="A person sitting at a desk with a computer&#10;&#10;Description automatically generated"/>
-                    <pic:cNvPicPr/>
+                    <pic:cNvPr id="0" name="Picture 3"/>
+                    <pic:cNvPicPr>
+                      <a:picLocks noChangeAspect="1" noChangeArrowheads="1"/>
+                    </pic:cNvPicPr>
                   </pic:nvPicPr>
                   <pic:blipFill rotWithShape="1">
                     <a:blip r:embed="rId11" cstate="print">
@@ -54,17 +56,20 @@
                         </a:ext>
                       </a:extLst>
                     </a:blip>
-                    <a:srcRect l="11302" t="20237" r="7156" b="19248"/>
-                    <a:stretch/>
+                    <a:srcRect t="23768"/>
+                    <a:stretch>
+                      <a:fillRect/>
+                    </a:stretch>
                   </pic:blipFill>
                   <pic:spPr bwMode="auto">
                     <a:xfrm>
                       <a:off x="0" y="0"/>
-                      <a:ext cx="8087995" cy="5795010"/>
+                      <a:ext cx="7614285" cy="5804535"/>
                     </a:xfrm>
                     <a:prstGeom prst="rect">
                       <a:avLst/>
                     </a:prstGeom>
+                    <a:noFill/>
                     <a:ln>
                       <a:noFill/>
                     </a:ln>
@@ -77,10 +82,10 @@
                 </pic:pic>
               </a:graphicData>
             </a:graphic>
-            <wp14:sizeRelH relativeFrom="page">
+            <wp14:sizeRelH relativeFrom="margin">
               <wp14:pctWidth>0</wp14:pctWidth>
             </wp14:sizeRelH>
-            <wp14:sizeRelV relativeFrom="page">
+            <wp14:sizeRelV relativeFrom="margin">
               <wp14:pctHeight>0</wp14:pctHeight>
             </wp14:sizeRelV>
           </wp:anchor>
@@ -98,127 +103,15 @@
         <mc:AlternateContent>
           <mc:Choice Requires="wps">
             <w:drawing>
-              <wp:anchor distT="0" distB="0" distL="114300" distR="114300" simplePos="0" relativeHeight="251662336" behindDoc="0" locked="0" layoutInCell="1" allowOverlap="1" wp14:anchorId="1F0CCC54" wp14:editId="71CFE46E">
+              <wp:anchor distT="0" distB="0" distL="114300" distR="114300" simplePos="0" relativeHeight="251659264" behindDoc="0" locked="0" layoutInCell="1" allowOverlap="1" wp14:anchorId="3B6A6929" wp14:editId="456B83C7">
                 <wp:simplePos x="0" y="0"/>
-                <wp:positionH relativeFrom="column">
-                  <wp:posOffset>-434975</wp:posOffset>
+                <wp:positionH relativeFrom="page">
+                  <wp:posOffset>9525</wp:posOffset>
                 </wp:positionH>
                 <wp:positionV relativeFrom="paragraph">
-                  <wp:posOffset>5768975</wp:posOffset>
+                  <wp:posOffset>4661535</wp:posOffset>
                 </wp:positionV>
-                <wp:extent cx="6480000" cy="935990"/>
-                <wp:effectExtent l="0" t="0" r="0" b="0"/>
-                <wp:wrapNone/>
-                <wp:docPr id="984272399" name="Text Box 4"/>
-                <wp:cNvGraphicFramePr/>
-                <a:graphic xmlns:a="http://schemas.openxmlformats.org/drawingml/2006/main">
-                  <a:graphicData uri="http://schemas.microsoft.com/office/word/2010/wordprocessingShape">
-                    <wps:wsp>
-                      <wps:cNvSpPr txBox="1"/>
-                      <wps:spPr>
-                        <a:xfrm>
-                          <a:off x="0" y="0"/>
-                          <a:ext cx="6480000" cy="935990"/>
-                        </a:xfrm>
-                        <a:prstGeom prst="rect">
-                          <a:avLst/>
-                        </a:prstGeom>
-                        <a:solidFill>
-                          <a:schemeClr val="lt1"/>
-                        </a:solidFill>
-                        <a:ln w="6350">
-                          <a:noFill/>
-                        </a:ln>
-                      </wps:spPr>
-                      <wps:txbx>
-                        <w:txbxContent>
-                          <w:p>
-                            <w:pPr>
-                              <w:pStyle w:val="Title"/>
-                              <w:rPr>
-                                <w:lang w:val="en-GB"/>
-                              </w:rPr>
-                            </w:pPr>
-                            <w:r>
-                              <w:rPr>
-                                <w:lang w:val="en-GB"/>
-                              </w:rPr>
-                              <w:t>Protocol Title</w:t>
-                            </w:r>
-                          </w:p>
-                          <w:p/>
-                        </w:txbxContent>
-                      </wps:txbx>
-                      <wps:bodyPr rot="0" spcFirstLastPara="0" vertOverflow="overflow" horzOverflow="overflow" vert="horz" wrap="square" lIns="91440" tIns="45720" rIns="91440" bIns="45720" numCol="1" spcCol="0" rtlCol="0" fromWordArt="0" anchor="t" anchorCtr="0" forceAA="0" compatLnSpc="1">
-                        <a:prstTxWarp prst="textNoShape">
-                          <a:avLst/>
-                        </a:prstTxWarp>
-                        <a:noAutofit/>
-                      </wps:bodyPr>
-                    </wps:wsp>
-                  </a:graphicData>
-                </a:graphic>
-                <wp14:sizeRelH relativeFrom="margin">
-                  <wp14:pctWidth>0</wp14:pctWidth>
-                </wp14:sizeRelH>
-                <wp14:sizeRelV relativeFrom="margin">
-                  <wp14:pctHeight>0</wp14:pctHeight>
-                </wp14:sizeRelV>
-              </wp:anchor>
-            </w:drawing>
-          </mc:Choice>
-          <mc:Fallback>
-            <w:pict>
-              <v:shapetype w14:anchorId="1F0CCC54" id="_x0000_t202" coordsize="21600,21600" o:spt="202" path="m,l,21600r21600,l21600,xe">
-                <v:stroke joinstyle="miter"/>
-                <v:path gradientshapeok="t" o:connecttype="rect"/>
-              </v:shapetype>
-              <v:shape id="Text Box 4" o:spid="_x0000_s1026" type="#_x0000_t202" style="position:absolute;left:0;text-align:left;margin-left:-34.25pt;margin-top:454.25pt;width:510.25pt;height:73.7pt;z-index:251662336;visibility:visible;mso-wrap-style:square;mso-width-percent:0;mso-height-percent:0;mso-wrap-distance-left:9pt;mso-wrap-distance-top:0;mso-wrap-distance-right:9pt;mso-wrap-distance-bottom:0;mso-position-horizontal:absolute;mso-position-horizontal-relative:text;mso-position-vertical:absolute;mso-position-vertical-relative:text;mso-width-percent:0;mso-height-percent:0;mso-width-relative:margin;mso-height-relative:margin;v-text-anchor:top" o:gfxdata="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" fillcolor="white [3201]" stroked="f" strokeweight=".5pt">
-                <v:textbox>
-                  <w:txbxContent>
-                    <w:p>
-                      <w:pPr>
-                        <w:pStyle w:val="Title"/>
-                        <w:rPr>
-                          <w:lang w:val="en-GB"/>
-                        </w:rPr>
-                      </w:pPr>
-                      <w:r>
-                        <w:rPr>
-                          <w:lang w:val="en-GB"/>
-                        </w:rPr>
-                        <w:t>Protocol Title</w:t>
-                      </w:r>
-                    </w:p>
-                    <w:p/>
-                  </w:txbxContent>
-                </v:textbox>
-              </v:shape>
-            </w:pict>
-          </mc:Fallback>
-        </mc:AlternateContent>
-      </w:r>
-      <w:r>
-        <w:rPr>
-          <w:b/>
-          <w:bCs/>
-          <w:noProof/>
-          <w:sz w:val="32"/>
-          <w:szCs w:val="32"/>
-          <w:lang w:val="en-GB"/>
-        </w:rPr>
-        <mc:AlternateContent>
-          <mc:Choice Requires="wps">
-            <w:drawing>
-              <wp:anchor distT="0" distB="0" distL="114300" distR="114300" simplePos="0" relativeHeight="251659264" behindDoc="0" locked="0" layoutInCell="1" allowOverlap="1" wp14:anchorId="3B6A6929" wp14:editId="4C057258">
-                <wp:simplePos x="0" y="0"/>
-                <wp:positionH relativeFrom="page">
-                  <wp:align>left</wp:align>
-                </wp:positionH>
-                <wp:positionV relativeFrom="paragraph">
-                  <wp:posOffset>4604657</wp:posOffset>
-                </wp:positionV>
-                <wp:extent cx="7504611" cy="1188720"/>
+                <wp:extent cx="7504430" cy="1188720"/>
                 <wp:effectExtent l="0" t="19050" r="58420" b="11430"/>
                 <wp:wrapNone/>
                 <wp:docPr id="340363721" name="Right Triangle 2"/>
@@ -230,7 +123,7 @@
                       <wps:spPr>
                         <a:xfrm>
                           <a:off x="0" y="0"/>
-                          <a:ext cx="7504611" cy="1188720"/>
+                          <a:ext cx="7504430" cy="1188720"/>
                         </a:xfrm>
                         <a:prstGeom prst="rtTriangle">
                           <a:avLst/>
@@ -280,12 +173,160 @@
           </mc:Choice>
           <mc:Fallback>
             <w:pict>
-              <v:shapetype w14:anchorId="3BE9B6A7" id="_x0000_t6" coordsize="21600,21600" o:spt="6" path="m,l,21600r21600,xe">
+              <v:shapetype w14:anchorId="42477096" id="_x0000_t6" coordsize="21600,21600" o:spt="6" path="m,l,21600r21600,xe">
                 <v:stroke joinstyle="miter"/>
                 <v:path gradientshapeok="t" o:connecttype="custom" o:connectlocs="0,0;0,10800;0,21600;10800,21600;21600,21600;10800,10800" textboxrect="1800,12600,12600,19800"/>
               </v:shapetype>
-              <v:shape id="Right Triangle 2" o:spid="_x0000_s1026" type="#_x0000_t6" style="position:absolute;margin-left:0;margin-top:362.55pt;width:590.9pt;height:93.6pt;z-index:251659264;visibility:visible;mso-wrap-style:square;mso-width-percent:0;mso-height-percent:0;mso-wrap-distance-left:9pt;mso-wrap-distance-top:0;mso-wrap-distance-right:9pt;mso-wrap-distance-bottom:0;mso-position-horizontal:left;mso-position-horizontal-relative:page;mso-position-vertical:absolute;mso-position-vertical-relative:text;mso-width-percent:0;mso-height-percent:0;mso-width-relative:margin;mso-height-relative:margin;v-text-anchor:middle" o:gfxdata="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" fillcolor="white [3212]" strokecolor="white [3212]" strokeweight="1pt">
+              <v:shape id="Right Triangle 2" o:spid="_x0000_s1026" type="#_x0000_t6" style="position:absolute;margin-left:.75pt;margin-top:367.05pt;width:590.9pt;height:93.6pt;z-index:251659264;visibility:visible;mso-wrap-style:square;mso-width-percent:0;mso-height-percent:0;mso-wrap-distance-left:9pt;mso-wrap-distance-top:0;mso-wrap-distance-right:9pt;mso-wrap-distance-bottom:0;mso-position-horizontal:absolute;mso-position-horizontal-relative:page;mso-position-vertical:absolute;mso-position-vertical-relative:text;mso-width-percent:0;mso-height-percent:0;mso-width-relative:margin;mso-height-relative:margin;v-text-anchor:middle" o:gfxdata="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" fillcolor="white [3212]" strokecolor="white [3212]" strokeweight="1pt">
                 <w10:wrap anchorx="page"/>
+              </v:shape>
+            </w:pict>
+          </mc:Fallback>
+        </mc:AlternateContent>
+      </w:r>
+      <w:r>
+        <w:rPr>
+          <w:b/>
+          <w:bCs/>
+          <w:noProof/>
+          <w:sz w:val="32"/>
+          <w:szCs w:val="32"/>
+          <w:lang w:val="en-GB"/>
+        </w:rPr>
+        <mc:AlternateContent>
+          <mc:Choice Requires="wps">
+            <w:drawing>
+              <wp:anchor distT="0" distB="0" distL="114300" distR="114300" simplePos="0" relativeHeight="251662336" behindDoc="0" locked="0" layoutInCell="1" allowOverlap="1" wp14:anchorId="1F0CCC54" wp14:editId="26ADAB08">
+                <wp:simplePos x="0" y="0"/>
+                <wp:positionH relativeFrom="column">
+                  <wp:posOffset>-434975</wp:posOffset>
+                </wp:positionH>
+                <wp:positionV relativeFrom="paragraph">
+                  <wp:posOffset>5768975</wp:posOffset>
+                </wp:positionV>
+                <wp:extent cx="6480000" cy="935990"/>
+                <wp:effectExtent l="0" t="0" r="0" b="0"/>
+                <wp:wrapNone/>
+                <wp:docPr id="984272399" name="Text Box 4"/>
+                <wp:cNvGraphicFramePr/>
+                <a:graphic xmlns:a="http://schemas.openxmlformats.org/drawingml/2006/main">
+                  <a:graphicData uri="http://schemas.microsoft.com/office/word/2010/wordprocessingShape">
+                    <wps:wsp>
+                      <wps:cNvSpPr txBox="1"/>
+                      <wps:spPr>
+                        <a:xfrm>
+                          <a:off x="0" y="0"/>
+                          <a:ext cx="6480000" cy="935990"/>
+                        </a:xfrm>
+                        <a:prstGeom prst="rect">
+                          <a:avLst/>
+                        </a:prstGeom>
+                        <a:solidFill>
+                          <a:schemeClr val="lt1"/>
+                        </a:solidFill>
+                        <a:ln w="6350">
+                          <a:noFill/>
+                        </a:ln>
+                      </wps:spPr>
+                      <wps:txbx>
+                        <w:txbxContent>
+                          <w:p>
+                            <w:pPr>
+                              <w:jc w:val="left"/>
+                              <w:rPr>
+                                <w:rFonts w:asciiTheme="majorHAnsi" w:eastAsiaTheme="majorEastAsia" w:hAnsiTheme="majorHAnsi" w:cstheme="majorBidi"/>
+                                <w:b/>
+                                <w:caps/>
+                                <w:color w:val="415A78"/>
+                                <w:spacing w:val="10"/>
+                                <w:sz w:val="52"/>
+                                <w:szCs w:val="52"/>
+                                <w:lang w:val="en-DK"/>
+                              </w:rPr>
+                            </w:pPr>
+                            <w:r>
+                              <w:rPr>
+                                <w:rFonts w:asciiTheme="majorHAnsi" w:eastAsiaTheme="majorEastAsia" w:hAnsiTheme="majorHAnsi" w:cstheme="majorBidi"/>
+                                <w:b/>
+                                <w:caps/>
+                                <w:color w:val="415A78"/>
+                                <w:spacing w:val="10"/>
+                                <w:sz w:val="52"/>
+                                <w:szCs w:val="52"/>
+                                <w:lang w:val="en-DK"/>
+                              </w:rPr>
+                              <w:t>Screen and Fiducial Calibration Protocol</w:t>
+                            </w:r>
+                          </w:p>
+                          <w:p>
+                            <w:pPr>
+                              <w:jc w:val="left"/>
+                            </w:pPr>
+                          </w:p>
+                        </w:txbxContent>
+                      </wps:txbx>
+                      <wps:bodyPr rot="0" spcFirstLastPara="0" vertOverflow="overflow" horzOverflow="overflow" vert="horz" wrap="square" lIns="91440" tIns="45720" rIns="91440" bIns="45720" numCol="1" spcCol="0" rtlCol="0" fromWordArt="0" anchor="t" anchorCtr="0" forceAA="0" compatLnSpc="1">
+                        <a:prstTxWarp prst="textNoShape">
+                          <a:avLst/>
+                        </a:prstTxWarp>
+                        <a:noAutofit/>
+                      </wps:bodyPr>
+                    </wps:wsp>
+                  </a:graphicData>
+                </a:graphic>
+                <wp14:sizeRelH relativeFrom="margin">
+                  <wp14:pctWidth>0</wp14:pctWidth>
+                </wp14:sizeRelH>
+                <wp14:sizeRelV relativeFrom="margin">
+                  <wp14:pctHeight>0</wp14:pctHeight>
+                </wp14:sizeRelV>
+              </wp:anchor>
+            </w:drawing>
+          </mc:Choice>
+          <mc:Fallback>
+            <w:pict>
+              <v:shapetype w14:anchorId="1F0CCC54" id="_x0000_t202" coordsize="21600,21600" o:spt="202" path="m,l,21600r21600,l21600,xe">
+                <v:stroke joinstyle="miter"/>
+                <v:path gradientshapeok="t" o:connecttype="rect"/>
+              </v:shapetype>
+              <v:shape id="Text Box 4" o:spid="_x0000_s1026" type="#_x0000_t202" style="position:absolute;left:0;text-align:left;margin-left:-34.25pt;margin-top:454.25pt;width:510.25pt;height:73.7pt;z-index:251662336;visibility:visible;mso-wrap-style:square;mso-width-percent:0;mso-height-percent:0;mso-wrap-distance-left:9pt;mso-wrap-distance-top:0;mso-wrap-distance-right:9pt;mso-wrap-distance-bottom:0;mso-position-horizontal:absolute;mso-position-horizontal-relative:text;mso-position-vertical:absolute;mso-position-vertical-relative:text;mso-width-percent:0;mso-height-percent:0;mso-width-relative:margin;mso-height-relative:margin;v-text-anchor:top" o:gfxdata="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" fillcolor="white [3201]" stroked="f" strokeweight=".5pt">
+                <v:textbox>
+                  <w:txbxContent>
+                    <w:p>
+                      <w:pPr>
+                        <w:jc w:val="left"/>
+                        <w:rPr>
+                          <w:rFonts w:asciiTheme="majorHAnsi" w:eastAsiaTheme="majorEastAsia" w:hAnsiTheme="majorHAnsi" w:cstheme="majorBidi"/>
+                          <w:b/>
+                          <w:caps/>
+                          <w:color w:val="415A78"/>
+                          <w:spacing w:val="10"/>
+                          <w:sz w:val="52"/>
+                          <w:szCs w:val="52"/>
+                          <w:lang w:val="en-DK"/>
+                        </w:rPr>
+                      </w:pPr>
+                      <w:r>
+                        <w:rPr>
+                          <w:rFonts w:asciiTheme="majorHAnsi" w:eastAsiaTheme="majorEastAsia" w:hAnsiTheme="majorHAnsi" w:cstheme="majorBidi"/>
+                          <w:b/>
+                          <w:caps/>
+                          <w:color w:val="415A78"/>
+                          <w:spacing w:val="10"/>
+                          <w:sz w:val="52"/>
+                          <w:szCs w:val="52"/>
+                          <w:lang w:val="en-DK"/>
+                        </w:rPr>
+                        <w:t>Screen and Fiducial Calibration Protocol</w:t>
+                      </w:r>
+                    </w:p>
+                    <w:p>
+                      <w:pPr>
+                        <w:jc w:val="left"/>
+                      </w:pPr>
+                    </w:p>
+                  </w:txbxContent>
+                </v:textbox>
               </v:shape>
             </w:pict>
           </mc:Fallback>
@@ -339,13 +380,13 @@
         <mc:AlternateContent>
           <mc:Choice Requires="wps">
             <w:drawing>
-              <wp:anchor distT="0" distB="0" distL="114300" distR="114300" simplePos="0" relativeHeight="251661312" behindDoc="0" locked="0" layoutInCell="1" allowOverlap="1" wp14:anchorId="55931C04" wp14:editId="67F7C90B">
+              <wp:anchor distT="0" distB="0" distL="114300" distR="114300" simplePos="0" relativeHeight="251661312" behindDoc="0" locked="0" layoutInCell="1" allowOverlap="1" wp14:anchorId="55931C04" wp14:editId="16F973D1">
                 <wp:simplePos x="0" y="0"/>
                 <wp:positionH relativeFrom="column">
-                  <wp:posOffset>-435429</wp:posOffset>
+                  <wp:posOffset>-434975</wp:posOffset>
                 </wp:positionH>
                 <wp:positionV relativeFrom="paragraph">
-                  <wp:posOffset>164374</wp:posOffset>
+                  <wp:posOffset>182880</wp:posOffset>
                 </wp:positionV>
                 <wp:extent cx="6479540" cy="2438128"/>
                 <wp:effectExtent l="0" t="0" r="0" b="635"/>
@@ -378,7 +419,13 @@
                               <w:pStyle w:val="Summary"/>
                             </w:pPr>
                             <w:r>
-                              <w:t>Summary of the protocol</w:t>
+                              <w:t xml:space="preserve">Protocol for calibrating a secondary </w:t>
+                            </w:r>
+                            <w:r>
+                              <w:t>screen</w:t>
+                            </w:r>
+                            <w:r>
+                              <w:t xml:space="preserve"> that can be used to display visual stimuli to participants. These visual stimuli can be generated with a physical size or visual angle for the participants, and with fiducials for precise temporal synchronization with sensory stimuli. For these to be generated, the screen size must be correctly calibrated; this protocol provides the calibration.</w:t>
                             </w:r>
                           </w:p>
                         </w:txbxContent>
@@ -403,7 +450,7 @@
           </mc:Choice>
           <mc:Fallback>
             <w:pict>
-              <v:shape w14:anchorId="55931C04" id="Text Box 3" o:spid="_x0000_s1027" type="#_x0000_t202" style="position:absolute;left:0;text-align:left;margin-left:-34.3pt;margin-top:12.95pt;width:510.2pt;height:192pt;z-index:251661312;visibility:visible;mso-wrap-style:square;mso-width-percent:0;mso-height-percent:0;mso-wrap-distance-left:9pt;mso-wrap-distance-top:0;mso-wrap-distance-right:9pt;mso-wrap-distance-bottom:0;mso-position-horizontal:absolute;mso-position-horizontal-relative:text;mso-position-vertical:absolute;mso-position-vertical-relative:text;mso-width-percent:0;mso-height-percent:0;mso-width-relative:margin;mso-height-relative:margin;v-text-anchor:top" o:gfxdata="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" fillcolor="white [3201]" stroked="f" strokeweight=".5pt">
+              <v:shape w14:anchorId="55931C04" id="Text Box 3" o:spid="_x0000_s1027" type="#_x0000_t202" style="position:absolute;left:0;text-align:left;margin-left:-34.25pt;margin-top:14.4pt;width:510.2pt;height:192pt;z-index:251661312;visibility:visible;mso-wrap-style:square;mso-width-percent:0;mso-height-percent:0;mso-wrap-distance-left:9pt;mso-wrap-distance-top:0;mso-wrap-distance-right:9pt;mso-wrap-distance-bottom:0;mso-position-horizontal:absolute;mso-position-horizontal-relative:text;mso-position-vertical:absolute;mso-position-vertical-relative:text;mso-width-percent:0;mso-height-percent:0;mso-width-relative:margin;mso-height-relative:margin;v-text-anchor:top" o:gfxdata="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" fillcolor="white [3201]" stroked="f" strokeweight=".5pt">
                 <v:textbox>
                   <w:txbxContent>
                     <w:p>
@@ -411,7 +458,13 @@
                         <w:pStyle w:val="Summary"/>
                       </w:pPr>
                       <w:r>
-                        <w:t>Summary of the protocol</w:t>
+                        <w:t xml:space="preserve">Protocol for calibrating a secondary </w:t>
+                      </w:r>
+                      <w:r>
+                        <w:t>screen</w:t>
+                      </w:r>
+                      <w:r>
+                        <w:t xml:space="preserve"> that can be used to display visual stimuli to participants. These visual stimuli can be generated with a physical size or visual angle for the participants, and with fiducials for precise temporal synchronization with sensory stimuli. For these to be generated, the screen size must be correctly calibrated; this protocol provides the calibration.</w:t>
                       </w:r>
                     </w:p>
                   </w:txbxContent>
@@ -537,6 +590,7 @@
           <w:b/>
           <w:bCs/>
           <w:noProof/>
+          <w:sz w:val="24"/>
         </w:rPr>
       </w:sdtEndPr>
       <w:sdtContent>
@@ -557,7 +611,6 @@
             <w:rPr>
               <w:noProof/>
               <w:kern w:val="2"/>
-              <w:sz w:val="24"/>
               <w:szCs w:val="24"/>
               <w:lang w:val="en-DK" w:eastAsia="en-DK"/>
               <w14:ligatures w14:val="standardContextual"/>
@@ -572,7 +625,7 @@
           <w:r>
             <w:fldChar w:fldCharType="separate"/>
           </w:r>
-          <w:hyperlink w:anchor="_Toc162606615" w:history="1">
+          <w:hyperlink w:anchor="_Toc220052998" w:history="1">
             <w:r>
               <w:rPr>
                 <w:rStyle w:val="Hyperlink"/>
@@ -600,7 +653,7 @@
                 <w:noProof/>
                 <w:webHidden/>
               </w:rPr>
-              <w:instrText xml:space="preserve"> PAGEREF _Toc162606615 \h </w:instrText>
+              <w:instrText xml:space="preserve"> PAGEREF _Toc220052998 \h </w:instrText>
             </w:r>
             <w:r>
               <w:rPr>
@@ -640,13 +693,12 @@
             <w:rPr>
               <w:noProof/>
               <w:kern w:val="2"/>
-              <w:sz w:val="24"/>
               <w:szCs w:val="24"/>
               <w:lang w:val="en-DK" w:eastAsia="en-DK"/>
               <w14:ligatures w14:val="standardContextual"/>
             </w:rPr>
           </w:pPr>
-          <w:hyperlink w:anchor="_Toc162606616" w:history="1">
+          <w:hyperlink w:anchor="_Toc220052999" w:history="1">
             <w:r>
               <w:rPr>
                 <w:rStyle w:val="Hyperlink"/>
@@ -674,7 +726,7 @@
                 <w:noProof/>
                 <w:webHidden/>
               </w:rPr>
-              <w:instrText xml:space="preserve"> PAGEREF _Toc162606616 \h </w:instrText>
+              <w:instrText xml:space="preserve"> PAGEREF _Toc220052999 \h </w:instrText>
             </w:r>
             <w:r>
               <w:rPr>
@@ -714,13 +766,12 @@
             <w:rPr>
               <w:noProof/>
               <w:kern w:val="2"/>
-              <w:sz w:val="24"/>
               <w:szCs w:val="24"/>
               <w:lang w:val="en-DK" w:eastAsia="en-DK"/>
               <w14:ligatures w14:val="standardContextual"/>
             </w:rPr>
           </w:pPr>
-          <w:hyperlink w:anchor="_Toc162606617" w:history="1">
+          <w:hyperlink w:anchor="_Toc220053000" w:history="1">
             <w:r>
               <w:rPr>
                 <w:rStyle w:val="Hyperlink"/>
@@ -748,7 +799,7 @@
                 <w:noProof/>
                 <w:webHidden/>
               </w:rPr>
-              <w:instrText xml:space="preserve"> PAGEREF _Toc162606617 \h </w:instrText>
+              <w:instrText xml:space="preserve"> PAGEREF _Toc220053000 \h </w:instrText>
             </w:r>
             <w:r>
               <w:rPr>
@@ -768,7 +819,7 @@
                 <w:noProof/>
                 <w:webHidden/>
               </w:rPr>
-              <w:t>2</w:t>
+              <w:t>3</w:t>
             </w:r>
             <w:r>
               <w:rPr>
@@ -788,87 +839,12 @@
             <w:rPr>
               <w:noProof/>
               <w:kern w:val="2"/>
-              <w:sz w:val="24"/>
               <w:szCs w:val="24"/>
               <w:lang w:val="en-DK" w:eastAsia="en-DK"/>
               <w14:ligatures w14:val="standardContextual"/>
             </w:rPr>
           </w:pPr>
-          <w:hyperlink w:anchor="_Toc162606618" w:history="1">
-            <w:r>
-              <w:rPr>
-                <w:rStyle w:val="Hyperlink"/>
-                <w:noProof/>
-                <w:lang w:val="en-GB"/>
-              </w:rPr>
-              <w:t>Analysis</w:t>
-            </w:r>
-            <w:r>
-              <w:rPr>
-                <w:noProof/>
-                <w:webHidden/>
-              </w:rPr>
-              <w:tab/>
-            </w:r>
-            <w:r>
-              <w:rPr>
-                <w:noProof/>
-                <w:webHidden/>
-              </w:rPr>
-              <w:fldChar w:fldCharType="begin"/>
-            </w:r>
-            <w:r>
-              <w:rPr>
-                <w:noProof/>
-                <w:webHidden/>
-              </w:rPr>
-              <w:instrText xml:space="preserve"> PAGEREF _Toc162606618 \h </w:instrText>
-            </w:r>
-            <w:r>
-              <w:rPr>
-                <w:noProof/>
-                <w:webHidden/>
-              </w:rPr>
-            </w:r>
-            <w:r>
-              <w:rPr>
-                <w:noProof/>
-                <w:webHidden/>
-              </w:rPr>
-              <w:fldChar w:fldCharType="separate"/>
-            </w:r>
-            <w:r>
-              <w:rPr>
-                <w:noProof/>
-                <w:webHidden/>
-              </w:rPr>
-              <w:t>2</w:t>
-            </w:r>
-            <w:r>
-              <w:rPr>
-                <w:noProof/>
-                <w:webHidden/>
-              </w:rPr>
-              <w:fldChar w:fldCharType="end"/>
-            </w:r>
-          </w:hyperlink>
-        </w:p>
-        <w:p>
-          <w:pPr>
-            <w:pStyle w:val="TOC1"/>
-            <w:tabs>
-              <w:tab w:val="right" w:leader="dot" w:pos="9016"/>
-            </w:tabs>
-            <w:rPr>
-              <w:noProof/>
-              <w:kern w:val="2"/>
-              <w:sz w:val="24"/>
-              <w:szCs w:val="24"/>
-              <w:lang w:val="en-DK" w:eastAsia="en-DK"/>
-              <w14:ligatures w14:val="standardContextual"/>
-            </w:rPr>
-          </w:pPr>
-          <w:hyperlink w:anchor="_Toc162606619" w:history="1">
+          <w:hyperlink w:anchor="_Toc220053001" w:history="1">
             <w:r>
               <w:rPr>
                 <w:rStyle w:val="Hyperlink"/>
@@ -896,7 +872,7 @@
                 <w:noProof/>
                 <w:webHidden/>
               </w:rPr>
-              <w:instrText xml:space="preserve"> PAGEREF _Toc162606619 \h </w:instrText>
+              <w:instrText xml:space="preserve"> PAGEREF _Toc220053001 \h </w:instrText>
             </w:r>
             <w:r>
               <w:rPr>
@@ -916,7 +892,7 @@
                 <w:noProof/>
                 <w:webHidden/>
               </w:rPr>
-              <w:t>2</w:t>
+              <w:t>3</w:t>
             </w:r>
             <w:r>
               <w:rPr>
@@ -946,7 +922,7 @@
           <w:lang w:val="en-GB"/>
         </w:rPr>
       </w:pPr>
-      <w:bookmarkStart w:id="1" w:name="_Toc162606615"/>
+      <w:bookmarkStart w:id="1" w:name="_Toc220052998"/>
       <w:r>
         <w:rPr>
           <w:lang w:val="en-GB"/>
@@ -957,20 +933,76 @@
     </w:p>
     <w:p>
       <w:pPr>
-        <w:jc w:val="left"/>
-        <w:rPr>
-          <w:lang w:val="en-GB"/>
-        </w:rPr>
-      </w:pPr>
+        <w:rPr>
+          <w:lang w:val="en-GB"/>
+        </w:rPr>
+      </w:pPr>
+      <w:r>
+        <w:rPr>
+          <w:lang w:val="en-GB"/>
+        </w:rPr>
+        <w:t xml:space="preserve">LabBench allows the use of a secondary screen to display items, such as visual stimuli, to participants. These visual stimuli can be generated with a physical size or a visual angle. However, the operating system does not provide reliable information about the screen's physical size; consequently, for the physical sizes or visual angles to be generated correctly, the screen must be calibrated. </w:t>
+      </w:r>
     </w:p>
     <w:p>
       <w:pPr>
+        <w:rPr>
+          <w:lang w:val="en-GB"/>
+        </w:rPr>
+      </w:pPr>
+      <w:r>
+        <w:rPr>
+          <w:lang w:val="en-GB"/>
+        </w:rPr>
+        <w:t>To generate physical sizes, LabBench must know the screen's diagonal size. The operating system provides information about the screen height and width in pixels, which together determine the aspect ratio; the vertical and horizontal sizes can be calculated automatically from the screen's diagonal size. To generate correct visual angles, the distance from the subjects’ eyes to the screen must also be calibrated.</w:t>
+      </w:r>
+      <w:r>
+        <w:rPr>
+          <w:lang w:val="en-GB"/>
+        </w:rPr>
+        <w:t xml:space="preserve"> </w:t>
+      </w:r>
+    </w:p>
+    <w:p>
+      <w:pPr>
+        <w:rPr>
+          <w:lang w:val="en-GB"/>
+        </w:rPr>
+      </w:pPr>
+      <w:r>
+        <w:rPr>
+          <w:lang w:val="en-GB"/>
+        </w:rPr>
+        <w:t>This calibration is also used to generate fiducials that are used to synchronize visual stimuli with other sensory stimuli, such as pressure, thermal, or electrical stimuli. These fiducials are small visual dots that are embedded into the visual stimulus in one of the corners of the screen, which can then be detected with a photosensor (LabBench VTG) to generate a trigger that can start other sensory stimuli and can be used as a trigger input to recordings of biophysical signals such as EEG.</w:t>
+      </w:r>
+    </w:p>
+    <w:p>
+      <w:pPr>
+        <w:rPr>
+          <w:lang w:val="en-GB"/>
+        </w:rPr>
+      </w:pPr>
+      <w:r>
+        <w:rPr>
+          <w:lang w:val="en-GB"/>
+        </w:rPr>
+        <w:t xml:space="preserve">The present protocol guides an operator through performing this calibration and </w:t>
+      </w:r>
+      <w:r>
+        <w:rPr>
+          <w:lang w:val="en-GB"/>
+        </w:rPr>
+        <w:t>checking that fiducials are detected correctly by the photosensor (LabBench VTG).</w:t>
+      </w:r>
+    </w:p>
+    <w:p>
+      <w:pPr>
         <w:pStyle w:val="Heading1"/>
         <w:rPr>
           <w:lang w:val="en-GB"/>
         </w:rPr>
       </w:pPr>
-      <w:bookmarkStart w:id="2" w:name="_Toc162606616"/>
+      <w:bookmarkStart w:id="2" w:name="_Toc220052999"/>
       <w:r>
         <w:rPr>
           <w:lang w:val="en-GB"/>
@@ -986,44 +1018,286 @@
           <w:lang w:val="en-GB"/>
         </w:rPr>
       </w:pPr>
+      <w:r>
+        <w:rPr>
+          <w:lang w:val="en-GB"/>
+        </w:rPr>
+        <w:t>The experimental setup consists of the following equipment:</w:t>
+      </w:r>
     </w:p>
     <w:p>
       <w:pPr>
-        <w:pStyle w:val="Heading1"/>
-        <w:rPr>
-          <w:lang w:val="en-GB"/>
-        </w:rPr>
-      </w:pPr>
-      <w:bookmarkStart w:id="3" w:name="_Toc162606617"/>
+        <w:pStyle w:val="ListParagraph"/>
+        <w:numPr>
+          <w:ilvl w:val="0"/>
+          <w:numId w:val="24"/>
+        </w:numPr>
+        <w:jc w:val="left"/>
+        <w:rPr>
+          <w:lang w:val="en-GB"/>
+        </w:rPr>
+      </w:pPr>
       <w:r>
         <w:rPr>
           <w:lang w:val="en-GB"/>
         </w:rPr>
-        <w:t>Protocol</w:t>
+        <w:t>LabBench I/O</w:t>
       </w:r>
-      <w:bookmarkEnd w:id="3"/>
     </w:p>
     <w:p>
       <w:pPr>
+        <w:pStyle w:val="ListParagraph"/>
+        <w:numPr>
+          <w:ilvl w:val="0"/>
+          <w:numId w:val="24"/>
+        </w:numPr>
         <w:jc w:val="left"/>
         <w:rPr>
           <w:lang w:val="en-GB"/>
         </w:rPr>
       </w:pPr>
+      <w:r>
+        <w:rPr>
+          <w:lang w:val="en-GB"/>
+        </w:rPr>
+        <w:t>LabBench VTG</w:t>
+      </w:r>
     </w:p>
     <w:p>
       <w:pPr>
+        <w:pStyle w:val="ListParagraph"/>
+        <w:numPr>
+          <w:ilvl w:val="0"/>
+          <w:numId w:val="24"/>
+        </w:numPr>
+        <w:jc w:val="left"/>
+        <w:rPr>
+          <w:lang w:val="en-GB"/>
+        </w:rPr>
+      </w:pPr>
+      <w:r>
+        <w:rPr>
+          <w:lang w:val="en-GB"/>
+        </w:rPr>
+        <w:t>Secondary screen</w:t>
+      </w:r>
+    </w:p>
+    <w:p>
+      <w:pPr>
+        <w:pStyle w:val="ListParagraph"/>
+        <w:numPr>
+          <w:ilvl w:val="0"/>
+          <w:numId w:val="24"/>
+        </w:numPr>
+        <w:jc w:val="left"/>
+        <w:rPr>
+          <w:lang w:val="en-GB"/>
+        </w:rPr>
+      </w:pPr>
+      <w:r>
+        <w:rPr>
+          <w:lang w:val="en-GB"/>
+        </w:rPr>
+        <w:t>Measurement tape</w:t>
+      </w:r>
+    </w:p>
+    <w:p>
+      <w:pPr>
+        <w:pStyle w:val="ListParagraph"/>
+        <w:numPr>
+          <w:ilvl w:val="0"/>
+          <w:numId w:val="24"/>
+        </w:numPr>
+        <w:jc w:val="left"/>
+        <w:rPr>
+          <w:lang w:val="en-GB"/>
+        </w:rPr>
+      </w:pPr>
+      <w:r>
+        <w:rPr>
+          <w:lang w:val="en-GB"/>
+        </w:rPr>
+        <w:t>Markers or tape for marking the position of the subject’s chair.</w:t>
+      </w:r>
+    </w:p>
+    <w:p>
+      <w:pPr>
+        <w:jc w:val="left"/>
+        <w:rPr>
+          <w:lang w:val="en-GB"/>
+        </w:rPr>
+      </w:pPr>
+      <w:r>
+        <w:rPr>
+          <w:lang w:val="en-GB"/>
+        </w:rPr>
+        <w:t xml:space="preserve">The experimental setup is shown in </w:t>
+      </w:r>
+      <w:r>
+        <w:rPr>
+          <w:lang w:val="en-GB"/>
+        </w:rPr>
+        <w:fldChar w:fldCharType="begin"/>
+      </w:r>
+      <w:r>
+        <w:rPr>
+          <w:lang w:val="en-GB"/>
+        </w:rPr>
+        <w:instrText xml:space="preserve"> REF _Ref220052073 \h </w:instrText>
+      </w:r>
+      <w:r>
+        <w:rPr>
+          <w:lang w:val="en-GB"/>
+        </w:rPr>
+      </w:r>
+      <w:r>
+        <w:rPr>
+          <w:lang w:val="en-GB"/>
+        </w:rPr>
+        <w:fldChar w:fldCharType="separate"/>
+      </w:r>
+      <w:r>
+        <w:t xml:space="preserve">Figure </w:t>
+      </w:r>
+      <w:r>
+        <w:rPr>
+          <w:noProof/>
+        </w:rPr>
+        <w:t>1</w:t>
+      </w:r>
+      <w:r>
+        <w:rPr>
+          <w:lang w:val="en-GB"/>
+        </w:rPr>
+        <w:fldChar w:fldCharType="end"/>
+      </w:r>
+      <w:r>
+        <w:rPr>
+          <w:lang w:val="en-GB"/>
+        </w:rPr>
+        <w:t xml:space="preserve">; </w:t>
+      </w:r>
+      <w:r>
+        <w:rPr>
+          <w:lang w:val="en-GB"/>
+        </w:rPr>
+        <w:t xml:space="preserve">it consists of a LabBench I/O device connected via USB to the lab computer running LabBench, to which the secondary screen is attached. </w:t>
+      </w:r>
+      <w:r>
+        <w:rPr>
+          <w:lang w:val="en-GB"/>
+        </w:rPr>
+        <w:lastRenderedPageBreak/>
+        <w:t>The LabBench VTG is connected to response port 1 on the LabBench I/O. However, its photosensor is not initially mounted on the secondary screen.</w:t>
+      </w:r>
+    </w:p>
+    <w:p>
+      <w:pPr>
+        <w:keepNext/>
+        <w:jc w:val="left"/>
+      </w:pPr>
+      <w:r>
+        <w:rPr>
+          <w:noProof/>
+          <w:lang w:val="en-GB"/>
+        </w:rPr>
+        <w:drawing>
+          <wp:inline distT="0" distB="0" distL="0" distR="0" wp14:anchorId="641EDD4C" wp14:editId="07F15A43">
+            <wp:extent cx="5760000" cy="2533215"/>
+            <wp:effectExtent l="0" t="0" r="0" b="635"/>
+            <wp:docPr id="833332385" name="Picture 4"/>
+            <wp:cNvGraphicFramePr>
+              <a:graphicFrameLocks xmlns:a="http://schemas.openxmlformats.org/drawingml/2006/main" noChangeAspect="1"/>
+            </wp:cNvGraphicFramePr>
+            <a:graphic xmlns:a="http://schemas.openxmlformats.org/drawingml/2006/main">
+              <a:graphicData uri="http://schemas.openxmlformats.org/drawingml/2006/picture">
+                <pic:pic xmlns:pic="http://schemas.openxmlformats.org/drawingml/2006/picture">
+                  <pic:nvPicPr>
+                    <pic:cNvPr id="0" name="Picture 2"/>
+                    <pic:cNvPicPr>
+                      <a:picLocks noChangeAspect="1" noChangeArrowheads="1"/>
+                    </pic:cNvPicPr>
+                  </pic:nvPicPr>
+                  <pic:blipFill>
+                    <a:blip r:embed="rId13" cstate="print">
+                      <a:extLst>
+                        <a:ext uri="{28A0092B-C50C-407E-A947-70E740481C1C}">
+                          <a14:useLocalDpi xmlns:a14="http://schemas.microsoft.com/office/drawing/2010/main" val="0"/>
+                        </a:ext>
+                      </a:extLst>
+                    </a:blip>
+                    <a:srcRect/>
+                    <a:stretch>
+                      <a:fillRect/>
+                    </a:stretch>
+                  </pic:blipFill>
+                  <pic:spPr bwMode="auto">
+                    <a:xfrm>
+                      <a:off x="0" y="0"/>
+                      <a:ext cx="5760000" cy="2533215"/>
+                    </a:xfrm>
+                    <a:prstGeom prst="rect">
+                      <a:avLst/>
+                    </a:prstGeom>
+                    <a:noFill/>
+                  </pic:spPr>
+                </pic:pic>
+              </a:graphicData>
+            </a:graphic>
+          </wp:inline>
+        </w:drawing>
+      </w:r>
+    </w:p>
+    <w:p>
+      <w:pPr>
+        <w:pStyle w:val="Caption"/>
+      </w:pPr>
+      <w:bookmarkStart w:id="3" w:name="_Ref220052073"/>
+      <w:r>
+        <w:t xml:space="preserve">Figure </w:t>
+      </w:r>
+      <w:fldSimple w:instr=" SEQ Figure \* ARABIC ">
+        <w:r>
+          <w:rPr>
+            <w:noProof/>
+          </w:rPr>
+          <w:t>1</w:t>
+        </w:r>
+      </w:fldSimple>
+      <w:bookmarkEnd w:id="3"/>
+      <w:r>
+        <w:t xml:space="preserve">: Illustration of the experimental setup that consists of a LabBench I/O, LabBench VTG and </w:t>
+      </w:r>
+      <w:r>
+        <w:t>the</w:t>
+      </w:r>
+      <w:r>
+        <w:t xml:space="preserve"> secondary screen that is to be calibrated.</w:t>
+      </w:r>
+    </w:p>
+    <w:p>
+      <w:r>
+        <w:t>The subject’s chair should face the secondary screen and be placed in a fixed position marked on the floor with permanent markers.</w:t>
+      </w:r>
+    </w:p>
+    <w:p>
+      <w:r>
+        <w:t>On the lab computer, create the folder C:\CalibrationData. The protocol will use this folder to save the calibration record.</w:t>
+      </w:r>
+    </w:p>
+    <w:p>
+      <w:pPr>
         <w:pStyle w:val="Heading1"/>
         <w:rPr>
           <w:lang w:val="en-GB"/>
         </w:rPr>
       </w:pPr>
-      <w:bookmarkStart w:id="4" w:name="_Toc162606618"/>
+      <w:bookmarkStart w:id="4" w:name="_Toc220053000"/>
       <w:r>
         <w:rPr>
           <w:lang w:val="en-GB"/>
         </w:rPr>
-        <w:t>Analysis</w:t>
+        <w:t>Protocol</w:t>
       </w:r>
       <w:bookmarkEnd w:id="4"/>
     </w:p>
@@ -1034,23 +1308,183 @@
           <w:lang w:val="en-GB"/>
         </w:rPr>
       </w:pPr>
+      <w:r>
+        <w:rPr>
+          <w:lang w:val="en-GB"/>
+        </w:rPr>
+        <w:t>The protocol consists of six tests:</w:t>
+      </w:r>
     </w:p>
     <w:p>
       <w:pPr>
+        <w:pStyle w:val="ListParagraph"/>
+        <w:numPr>
+          <w:ilvl w:val="0"/>
+          <w:numId w:val="25"/>
+        </w:numPr>
         <w:jc w:val="left"/>
         <w:rPr>
           <w:lang w:val="en-GB"/>
         </w:rPr>
       </w:pPr>
+      <w:r>
+        <w:rPr>
+          <w:lang w:val="en-GB"/>
+        </w:rPr>
+        <w:t>Screen size: measurement of the diagonal size of the screen.</w:t>
+      </w:r>
     </w:p>
     <w:p>
       <w:pPr>
+        <w:pStyle w:val="ListParagraph"/>
+        <w:numPr>
+          <w:ilvl w:val="0"/>
+          <w:numId w:val="25"/>
+        </w:numPr>
+        <w:jc w:val="left"/>
+        <w:rPr>
+          <w:lang w:val="en-GB"/>
+        </w:rPr>
+      </w:pPr>
+      <w:r>
+        <w:rPr>
+          <w:lang w:val="en-GB"/>
+        </w:rPr>
+        <w:t>Screen position: measurement of the distance between the screen and the participant.</w:t>
+      </w:r>
+    </w:p>
+    <w:p>
+      <w:pPr>
+        <w:pStyle w:val="ListParagraph"/>
+        <w:numPr>
+          <w:ilvl w:val="0"/>
+          <w:numId w:val="25"/>
+        </w:numPr>
+        <w:jc w:val="left"/>
+        <w:rPr>
+          <w:lang w:val="en-GB"/>
+        </w:rPr>
+      </w:pPr>
+      <w:r>
+        <w:rPr>
+          <w:lang w:val="en-GB"/>
+        </w:rPr>
+        <w:t>Fiducial position: measurement of the position of the fiducial on the screen</w:t>
+      </w:r>
+    </w:p>
+    <w:p>
+      <w:pPr>
+        <w:pStyle w:val="ListParagraph"/>
+        <w:numPr>
+          <w:ilvl w:val="0"/>
+          <w:numId w:val="25"/>
+        </w:numPr>
+        <w:jc w:val="left"/>
+        <w:rPr>
+          <w:lang w:val="en-GB"/>
+        </w:rPr>
+      </w:pPr>
+      <w:r>
+        <w:rPr>
+          <w:lang w:val="en-GB"/>
+        </w:rPr>
+        <w:t>Updating the calibration in LabBench designer.</w:t>
+      </w:r>
+    </w:p>
+    <w:p>
+      <w:pPr>
+        <w:pStyle w:val="ListParagraph"/>
+        <w:numPr>
+          <w:ilvl w:val="0"/>
+          <w:numId w:val="25"/>
+        </w:numPr>
+        <w:jc w:val="left"/>
+        <w:rPr>
+          <w:lang w:val="en-GB"/>
+        </w:rPr>
+      </w:pPr>
+      <w:r>
+        <w:rPr>
+          <w:lang w:val="en-GB"/>
+        </w:rPr>
+        <w:t xml:space="preserve">Verifying Fiducial: A fiducial is displayed on the </w:t>
+      </w:r>
+      <w:r>
+        <w:rPr>
+          <w:lang w:val="en-GB"/>
+        </w:rPr>
+        <w:t>screen,</w:t>
+      </w:r>
+      <w:r>
+        <w:rPr>
+          <w:lang w:val="en-GB"/>
+        </w:rPr>
+        <w:t xml:space="preserve"> and it is verified that </w:t>
+      </w:r>
+      <w:r>
+        <w:rPr>
+          <w:lang w:val="en-GB"/>
+        </w:rPr>
+        <w:t>the LabBench VTG device can correctly detect the fiducial.</w:t>
+      </w:r>
+    </w:p>
+    <w:p>
+      <w:pPr>
+        <w:pStyle w:val="ListParagraph"/>
+        <w:numPr>
+          <w:ilvl w:val="0"/>
+          <w:numId w:val="25"/>
+        </w:numPr>
+        <w:jc w:val="left"/>
+        <w:rPr>
+          <w:lang w:val="en-GB"/>
+        </w:rPr>
+      </w:pPr>
+      <w:r>
+        <w:rPr>
+          <w:lang w:val="en-GB"/>
+        </w:rPr>
+        <w:t xml:space="preserve">Trigger Detection Test: A visual stimulation sequence is displayed with fiducials embedded into each stimulus. The test verifies that all fiducials generate triggers without </w:t>
+      </w:r>
+      <w:proofErr w:type="spellStart"/>
+      <w:r>
+        <w:rPr>
+          <w:lang w:val="en-GB"/>
+        </w:rPr>
+        <w:t>loosing</w:t>
+      </w:r>
+      <w:proofErr w:type="spellEnd"/>
+      <w:r>
+        <w:rPr>
+          <w:lang w:val="en-GB"/>
+        </w:rPr>
+        <w:t xml:space="preserve"> fiducials.</w:t>
+      </w:r>
+    </w:p>
+    <w:p>
+      <w:pPr>
+        <w:jc w:val="left"/>
+        <w:rPr>
+          <w:lang w:val="en-GB"/>
+        </w:rPr>
+      </w:pPr>
+    </w:p>
+    <w:p>
+      <w:pPr>
+        <w:jc w:val="left"/>
+        <w:rPr>
+          <w:lang w:val="en-GB"/>
+        </w:rPr>
+      </w:pPr>
+    </w:p>
+    <w:p>
+      <w:pPr>
         <w:pStyle w:val="Heading1"/>
         <w:rPr>
           <w:lang w:val="en-GB"/>
         </w:rPr>
       </w:pPr>
-      <w:bookmarkStart w:id="5" w:name="_Toc162606619"/>
+      <w:bookmarkStart w:id="5" w:name="_Toc220053001"/>
       <w:r>
         <w:rPr>
           <w:lang w:val="en-GB"/>
@@ -1067,8 +1501,8 @@
       </w:pPr>
     </w:p>
     <w:sectPr>
-      <w:headerReference w:type="default" r:id="rId13"/>
-      <w:footerReference w:type="default" r:id="rId14"/>
+      <w:headerReference w:type="default" r:id="rId14"/>
+      <w:footerReference w:type="default" r:id="rId15"/>
       <w:pgSz w:w="11906" w:h="16838"/>
       <w:pgMar w:top="0" w:right="1440" w:bottom="709" w:left="1440" w:header="708" w:footer="708" w:gutter="0"/>
       <w:cols w:space="708"/>
@@ -1080,7 +1514,7 @@
 </file>
 
 <file path=word/endnotes.xml><?xml version="1.0" encoding="utf-8"?>
-<w:endnotes xmlns:wpc="http://schemas.microsoft.com/office/word/2010/wordprocessingCanvas" xmlns:cx="http://schemas.microsoft.com/office/drawing/2014/chartex" xmlns:cx1="http://schemas.microsoft.com/office/drawing/2015/9/8/chartex" xmlns:cx2="http://schemas.microsoft.com/office/drawing/2015/10/21/chartex" xmlns:cx3="http://schemas.microsoft.com/office/drawing/2016/5/9/chartex" xmlns:cx4="http://schemas.microsoft.com/office/drawing/2016/5/10/chartex" xmlns:cx5="http://schemas.microsoft.com/office/drawing/2016/5/11/chartex" xmlns:cx6="http://schemas.microsoft.com/office/drawing/2016/5/12/chartex" xmlns:cx7="http://schemas.microsoft.com/office/drawing/2016/5/13/chartex" xmlns:cx8="http://schemas.microsoft.com/office/drawing/2016/5/14/chartex" xmlns:mc="http://schemas.openxmlformats.org/markup-compatibility/2006" xmlns:aink="http://schemas.microsoft.com/office/drawing/2016/ink" xmlns:am3d="http://schemas.microsoft.com/office/drawing/2017/model3d" xmlns:o="urn:schemas-microsoft-com:office:office" xmlns:oel="http://schemas.microsoft.com/office/2019/extlst" xmlns:r="http://schemas.openxmlformats.org/officeDocument/2006/relationships" xmlns:m="http://schemas.openxmlformats.org/officeDocument/2006/math" xmlns:v="urn:schemas-microsoft-com:vml" xmlns:wp14="http://schemas.microsoft.com/office/word/2010/wordprocessingDrawing" xmlns:wp="http://schemas.openxmlformats.org/drawingml/2006/wordprocessingDrawing" xmlns:w10="urn:schemas-microsoft-com:office:word" xmlns:w="http://schemas.openxmlformats.org/wordprocessingml/2006/main" xmlns:w14="http://schemas.microsoft.com/office/word/2010/wordml" xmlns:w15="http://schemas.microsoft.com/office/word/2012/wordml" xmlns:w16cex="http://schemas.microsoft.com/office/word/2018/wordml/cex" xmlns:w16cid="http://schemas.microsoft.com/office/word/2016/wordml/cid" xmlns:w16="http://schemas.microsoft.com/office/word/2018/wordml" xmlns:w16du="http://schemas.microsoft.com/office/word/2023/wordml/word16du" xmlns:w16sdtdh="http://schemas.microsoft.com/office/word/2020/wordml/sdtdatahash" xmlns:w16se="http://schemas.microsoft.com/office/word/2015/wordml/symex" xmlns:wpg="http://schemas.microsoft.com/office/word/2010/wordprocessingGroup" xmlns:wpi="http://schemas.microsoft.com/office/word/2010/wordprocessingInk" xmlns:wne="http://schemas.microsoft.com/office/word/2006/wordml" xmlns:wps="http://schemas.microsoft.com/office/word/2010/wordprocessingShape" mc:Ignorable="w14 w15 w16se w16cid w16 w16cex w16sdtdh w16du wp14">
+<w:endnotes xmlns:wpc="http://schemas.microsoft.com/office/word/2010/wordprocessingCanvas" xmlns:cx="http://schemas.microsoft.com/office/drawing/2014/chartex" xmlns:cx1="http://schemas.microsoft.com/office/drawing/2015/9/8/chartex" xmlns:cx2="http://schemas.microsoft.com/office/drawing/2015/10/21/chartex" xmlns:cx3="http://schemas.microsoft.com/office/drawing/2016/5/9/chartex" xmlns:cx4="http://schemas.microsoft.com/office/drawing/2016/5/10/chartex" xmlns:cx5="http://schemas.microsoft.com/office/drawing/2016/5/11/chartex" xmlns:cx6="http://schemas.microsoft.com/office/drawing/2016/5/12/chartex" xmlns:cx7="http://schemas.microsoft.com/office/drawing/2016/5/13/chartex" xmlns:cx8="http://schemas.microsoft.com/office/drawing/2016/5/14/chartex" xmlns:mc="http://schemas.openxmlformats.org/markup-compatibility/2006" xmlns:aink="http://schemas.microsoft.com/office/drawing/2016/ink" xmlns:am3d="http://schemas.microsoft.com/office/drawing/2017/model3d" xmlns:o="urn:schemas-microsoft-com:office:office" xmlns:oel="http://schemas.microsoft.com/office/2019/extlst" xmlns:r="http://schemas.openxmlformats.org/officeDocument/2006/relationships" xmlns:m="http://schemas.openxmlformats.org/officeDocument/2006/math" xmlns:v="urn:schemas-microsoft-com:vml" xmlns:wp14="http://schemas.microsoft.com/office/word/2010/wordprocessingDrawing" xmlns:wp="http://schemas.openxmlformats.org/drawingml/2006/wordprocessingDrawing" xmlns:w10="urn:schemas-microsoft-com:office:word" xmlns:w="http://schemas.openxmlformats.org/wordprocessingml/2006/main" xmlns:w14="http://schemas.microsoft.com/office/word/2010/wordml" xmlns:w15="http://schemas.microsoft.com/office/word/2012/wordml" xmlns:w16cex="http://schemas.microsoft.com/office/word/2018/wordml/cex" xmlns:w16cid="http://schemas.microsoft.com/office/word/2016/wordml/cid" xmlns:w16="http://schemas.microsoft.com/office/word/2018/wordml" xmlns:w16du="http://schemas.microsoft.com/office/word/2023/wordml/word16du" xmlns:w16sdtdh="http://schemas.microsoft.com/office/word/2020/wordml/sdtdatahash" xmlns:w16sdtfl="http://schemas.microsoft.com/office/word/2024/wordml/sdtformatlock" xmlns:w16se="http://schemas.microsoft.com/office/word/2015/wordml/symex" xmlns:wpg="http://schemas.microsoft.com/office/word/2010/wordprocessingGroup" xmlns:wpi="http://schemas.microsoft.com/office/word/2010/wordprocessingInk" xmlns:wne="http://schemas.microsoft.com/office/word/2006/wordml" xmlns:wps="http://schemas.microsoft.com/office/word/2010/wordprocessingShape" mc:Ignorable="w14 w15 w16se w16cid w16 w16cex w16sdtdh w16sdtfl w16du wp14">
   <w:endnote w:type="separator" w:id="-1">
     <w:p>
       <w:pPr>
@@ -1105,7 +1539,7 @@
 </file>
 
 <file path=word/footer1.xml><?xml version="1.0" encoding="utf-8"?>
-<w:ftr xmlns:wpc="http://schemas.microsoft.com/office/word/2010/wordprocessingCanvas" xmlns:cx="http://schemas.microsoft.com/office/drawing/2014/chartex" xmlns:cx1="http://schemas.microsoft.com/office/drawing/2015/9/8/chartex" xmlns:cx2="http://schemas.microsoft.com/office/drawing/2015/10/21/chartex" xmlns:cx3="http://schemas.microsoft.com/office/drawing/2016/5/9/chartex" xmlns:cx4="http://schemas.microsoft.com/office/drawing/2016/5/10/chartex" xmlns:cx5="http://schemas.microsoft.com/office/drawing/2016/5/11/chartex" xmlns:cx6="http://schemas.microsoft.com/office/drawing/2016/5/12/chartex" xmlns:cx7="http://schemas.microsoft.com/office/drawing/2016/5/13/chartex" xmlns:cx8="http://schemas.microsoft.com/office/drawing/2016/5/14/chartex" xmlns:mc="http://schemas.openxmlformats.org/markup-compatibility/2006" xmlns:aink="http://schemas.microsoft.com/office/drawing/2016/ink" xmlns:am3d="http://schemas.microsoft.com/office/drawing/2017/model3d" xmlns:o="urn:schemas-microsoft-com:office:office" xmlns:oel="http://schemas.microsoft.com/office/2019/extlst" xmlns:r="http://schemas.openxmlformats.org/officeDocument/2006/relationships" xmlns:m="http://schemas.openxmlformats.org/officeDocument/2006/math" xmlns:v="urn:schemas-microsoft-com:vml" xmlns:wp14="http://schemas.microsoft.com/office/word/2010/wordprocessingDrawing" xmlns:wp="http://schemas.openxmlformats.org/drawingml/2006/wordprocessingDrawing" xmlns:w10="urn:schemas-microsoft-com:office:word" xmlns:w="http://schemas.openxmlformats.org/wordprocessingml/2006/main" xmlns:w14="http://schemas.microsoft.com/office/word/2010/wordml" xmlns:w15="http://schemas.microsoft.com/office/word/2012/wordml" xmlns:w16cex="http://schemas.microsoft.com/office/word/2018/wordml/cex" xmlns:w16cid="http://schemas.microsoft.com/office/word/2016/wordml/cid" xmlns:w16="http://schemas.microsoft.com/office/word/2018/wordml" xmlns:w16du="http://schemas.microsoft.com/office/word/2023/wordml/word16du" xmlns:w16sdtdh="http://schemas.microsoft.com/office/word/2020/wordml/sdtdatahash" xmlns:w16se="http://schemas.microsoft.com/office/word/2015/wordml/symex" xmlns:wpg="http://schemas.microsoft.com/office/word/2010/wordprocessingGroup" xmlns:wpi="http://schemas.microsoft.com/office/word/2010/wordprocessingInk" xmlns:wne="http://schemas.microsoft.com/office/word/2006/wordml" xmlns:wps="http://schemas.microsoft.com/office/word/2010/wordprocessingShape" mc:Ignorable="w14 w15 w16se w16cid w16 w16cex w16sdtdh w16du wp14">
+<w:ftr xmlns:wpc="http://schemas.microsoft.com/office/word/2010/wordprocessingCanvas" xmlns:cx="http://schemas.microsoft.com/office/drawing/2014/chartex" xmlns:cx1="http://schemas.microsoft.com/office/drawing/2015/9/8/chartex" xmlns:cx2="http://schemas.microsoft.com/office/drawing/2015/10/21/chartex" xmlns:cx3="http://schemas.microsoft.com/office/drawing/2016/5/9/chartex" xmlns:cx4="http://schemas.microsoft.com/office/drawing/2016/5/10/chartex" xmlns:cx5="http://schemas.microsoft.com/office/drawing/2016/5/11/chartex" xmlns:cx6="http://schemas.microsoft.com/office/drawing/2016/5/12/chartex" xmlns:cx7="http://schemas.microsoft.com/office/drawing/2016/5/13/chartex" xmlns:cx8="http://schemas.microsoft.com/office/drawing/2016/5/14/chartex" xmlns:mc="http://schemas.openxmlformats.org/markup-compatibility/2006" xmlns:aink="http://schemas.microsoft.com/office/drawing/2016/ink" xmlns:am3d="http://schemas.microsoft.com/office/drawing/2017/model3d" xmlns:o="urn:schemas-microsoft-com:office:office" xmlns:oel="http://schemas.microsoft.com/office/2019/extlst" xmlns:r="http://schemas.openxmlformats.org/officeDocument/2006/relationships" xmlns:m="http://schemas.openxmlformats.org/officeDocument/2006/math" xmlns:v="urn:schemas-microsoft-com:vml" xmlns:wp14="http://schemas.microsoft.com/office/word/2010/wordprocessingDrawing" xmlns:wp="http://schemas.openxmlformats.org/drawingml/2006/wordprocessingDrawing" xmlns:w10="urn:schemas-microsoft-com:office:word" xmlns:w="http://schemas.openxmlformats.org/wordprocessingml/2006/main" xmlns:w14="http://schemas.microsoft.com/office/word/2010/wordml" xmlns:w15="http://schemas.microsoft.com/office/word/2012/wordml" xmlns:w16cex="http://schemas.microsoft.com/office/word/2018/wordml/cex" xmlns:w16cid="http://schemas.microsoft.com/office/word/2016/wordml/cid" xmlns:w16="http://schemas.microsoft.com/office/word/2018/wordml" xmlns:w16du="http://schemas.microsoft.com/office/word/2023/wordml/word16du" xmlns:w16sdtdh="http://schemas.microsoft.com/office/word/2020/wordml/sdtdatahash" xmlns:w16sdtfl="http://schemas.microsoft.com/office/word/2024/wordml/sdtformatlock" xmlns:w16se="http://schemas.microsoft.com/office/word/2015/wordml/symex" xmlns:wpg="http://schemas.microsoft.com/office/word/2010/wordprocessingGroup" xmlns:wpi="http://schemas.microsoft.com/office/word/2010/wordprocessingInk" xmlns:wne="http://schemas.microsoft.com/office/word/2006/wordml" xmlns:wps="http://schemas.microsoft.com/office/word/2010/wordprocessingShape" mc:Ignorable="w14 w15 w16se w16cid w16 w16cex w16sdtdh w16sdtfl w16du wp14">
   <w:p>
     <w:pPr>
       <w:pStyle w:val="Footer"/>
@@ -1199,7 +1633,7 @@
 </file>
 
 <file path=word/footnotes.xml><?xml version="1.0" encoding="utf-8"?>
-<w:footnotes xmlns:wpc="http://schemas.microsoft.com/office/word/2010/wordprocessingCanvas" xmlns:cx="http://schemas.microsoft.com/office/drawing/2014/chartex" xmlns:cx1="http://schemas.microsoft.com/office/drawing/2015/9/8/chartex" xmlns:cx2="http://schemas.microsoft.com/office/drawing/2015/10/21/chartex" xmlns:cx3="http://schemas.microsoft.com/office/drawing/2016/5/9/chartex" xmlns:cx4="http://schemas.microsoft.com/office/drawing/2016/5/10/chartex" xmlns:cx5="http://schemas.microsoft.com/office/drawing/2016/5/11/chartex" xmlns:cx6="http://schemas.microsoft.com/office/drawing/2016/5/12/chartex" xmlns:cx7="http://schemas.microsoft.com/office/drawing/2016/5/13/chartex" xmlns:cx8="http://schemas.microsoft.com/office/drawing/2016/5/14/chartex" xmlns:mc="http://schemas.openxmlformats.org/markup-compatibility/2006" xmlns:aink="http://schemas.microsoft.com/office/drawing/2016/ink" xmlns:am3d="http://schemas.microsoft.com/office/drawing/2017/model3d" xmlns:o="urn:schemas-microsoft-com:office:office" xmlns:oel="http://schemas.microsoft.com/office/2019/extlst" xmlns:r="http://schemas.openxmlformats.org/officeDocument/2006/relationships" xmlns:m="http://schemas.openxmlformats.org/officeDocument/2006/math" xmlns:v="urn:schemas-microsoft-com:vml" xmlns:wp14="http://schemas.microsoft.com/office/word/2010/wordprocessingDrawing" xmlns:wp="http://schemas.openxmlformats.org/drawingml/2006/wordprocessingDrawing" xmlns:w10="urn:schemas-microsoft-com:office:word" xmlns:w="http://schemas.openxmlformats.org/wordprocessingml/2006/main" xmlns:w14="http://schemas.microsoft.com/office/word/2010/wordml" xmlns:w15="http://schemas.microsoft.com/office/word/2012/wordml" xmlns:w16cex="http://schemas.microsoft.com/office/word/2018/wordml/cex" xmlns:w16cid="http://schemas.microsoft.com/office/word/2016/wordml/cid" xmlns:w16="http://schemas.microsoft.com/office/word/2018/wordml" xmlns:w16du="http://schemas.microsoft.com/office/word/2023/wordml/word16du" xmlns:w16sdtdh="http://schemas.microsoft.com/office/word/2020/wordml/sdtdatahash" xmlns:w16se="http://schemas.microsoft.com/office/word/2015/wordml/symex" xmlns:wpg="http://schemas.microsoft.com/office/word/2010/wordprocessingGroup" xmlns:wpi="http://schemas.microsoft.com/office/word/2010/wordprocessingInk" xmlns:wne="http://schemas.microsoft.com/office/word/2006/wordml" xmlns:wps="http://schemas.microsoft.com/office/word/2010/wordprocessingShape" mc:Ignorable="w14 w15 w16se w16cid w16 w16cex w16sdtdh w16du wp14">
+<w:footnotes xmlns:wpc="http://schemas.microsoft.com/office/word/2010/wordprocessingCanvas" xmlns:cx="http://schemas.microsoft.com/office/drawing/2014/chartex" xmlns:cx1="http://schemas.microsoft.com/office/drawing/2015/9/8/chartex" xmlns:cx2="http://schemas.microsoft.com/office/drawing/2015/10/21/chartex" xmlns:cx3="http://schemas.microsoft.com/office/drawing/2016/5/9/chartex" xmlns:cx4="http://schemas.microsoft.com/office/drawing/2016/5/10/chartex" xmlns:cx5="http://schemas.microsoft.com/office/drawing/2016/5/11/chartex" xmlns:cx6="http://schemas.microsoft.com/office/drawing/2016/5/12/chartex" xmlns:cx7="http://schemas.microsoft.com/office/drawing/2016/5/13/chartex" xmlns:cx8="http://schemas.microsoft.com/office/drawing/2016/5/14/chartex" xmlns:mc="http://schemas.openxmlformats.org/markup-compatibility/2006" xmlns:aink="http://schemas.microsoft.com/office/drawing/2016/ink" xmlns:am3d="http://schemas.microsoft.com/office/drawing/2017/model3d" xmlns:o="urn:schemas-microsoft-com:office:office" xmlns:oel="http://schemas.microsoft.com/office/2019/extlst" xmlns:r="http://schemas.openxmlformats.org/officeDocument/2006/relationships" xmlns:m="http://schemas.openxmlformats.org/officeDocument/2006/math" xmlns:v="urn:schemas-microsoft-com:vml" xmlns:wp14="http://schemas.microsoft.com/office/word/2010/wordprocessingDrawing" xmlns:wp="http://schemas.openxmlformats.org/drawingml/2006/wordprocessingDrawing" xmlns:w10="urn:schemas-microsoft-com:office:word" xmlns:w="http://schemas.openxmlformats.org/wordprocessingml/2006/main" xmlns:w14="http://schemas.microsoft.com/office/word/2010/wordml" xmlns:w15="http://schemas.microsoft.com/office/word/2012/wordml" xmlns:w16cex="http://schemas.microsoft.com/office/word/2018/wordml/cex" xmlns:w16cid="http://schemas.microsoft.com/office/word/2016/wordml/cid" xmlns:w16="http://schemas.microsoft.com/office/word/2018/wordml" xmlns:w16du="http://schemas.microsoft.com/office/word/2023/wordml/word16du" xmlns:w16sdtdh="http://schemas.microsoft.com/office/word/2020/wordml/sdtdatahash" xmlns:w16sdtfl="http://schemas.microsoft.com/office/word/2024/wordml/sdtformatlock" xmlns:w16se="http://schemas.microsoft.com/office/word/2015/wordml/symex" xmlns:wpg="http://schemas.microsoft.com/office/word/2010/wordprocessingGroup" xmlns:wpi="http://schemas.microsoft.com/office/word/2010/wordprocessingInk" xmlns:wne="http://schemas.microsoft.com/office/word/2006/wordml" xmlns:wps="http://schemas.microsoft.com/office/word/2010/wordprocessingShape" mc:Ignorable="w14 w15 w16se w16cid w16 w16cex w16sdtdh w16sdtfl w16du wp14">
   <w:footnote w:type="separator" w:id="-1">
     <w:p>
       <w:pPr>
@@ -1224,7 +1658,7 @@
 </file>
 
 <file path=word/header1.xml><?xml version="1.0" encoding="utf-8"?>
-<w:hdr xmlns:wpc="http://schemas.microsoft.com/office/word/2010/wordprocessingCanvas" xmlns:cx="http://schemas.microsoft.com/office/drawing/2014/chartex" xmlns:cx1="http://schemas.microsoft.com/office/drawing/2015/9/8/chartex" xmlns:cx2="http://schemas.microsoft.com/office/drawing/2015/10/21/chartex" xmlns:cx3="http://schemas.microsoft.com/office/drawing/2016/5/9/chartex" xmlns:cx4="http://schemas.microsoft.com/office/drawing/2016/5/10/chartex" xmlns:cx5="http://schemas.microsoft.com/office/drawing/2016/5/11/chartex" xmlns:cx6="http://schemas.microsoft.com/office/drawing/2016/5/12/chartex" xmlns:cx7="http://schemas.microsoft.com/office/drawing/2016/5/13/chartex" xmlns:cx8="http://schemas.microsoft.com/office/drawing/2016/5/14/chartex" xmlns:mc="http://schemas.openxmlformats.org/markup-compatibility/2006" xmlns:aink="http://schemas.microsoft.com/office/drawing/2016/ink" xmlns:am3d="http://schemas.microsoft.com/office/drawing/2017/model3d" xmlns:o="urn:schemas-microsoft-com:office:office" xmlns:oel="http://schemas.microsoft.com/office/2019/extlst" xmlns:r="http://schemas.openxmlformats.org/officeDocument/2006/relationships" xmlns:m="http://schemas.openxmlformats.org/officeDocument/2006/math" xmlns:v="urn:schemas-microsoft-com:vml" xmlns:wp14="http://schemas.microsoft.com/office/word/2010/wordprocessingDrawing" xmlns:wp="http://schemas.openxmlformats.org/drawingml/2006/wordprocessingDrawing" xmlns:w10="urn:schemas-microsoft-com:office:word" xmlns:w="http://schemas.openxmlformats.org/wordprocessingml/2006/main" xmlns:w14="http://schemas.microsoft.com/office/word/2010/wordml" xmlns:w15="http://schemas.microsoft.com/office/word/2012/wordml" xmlns:w16cex="http://schemas.microsoft.com/office/word/2018/wordml/cex" xmlns:w16cid="http://schemas.microsoft.com/office/word/2016/wordml/cid" xmlns:w16="http://schemas.microsoft.com/office/word/2018/wordml" xmlns:w16du="http://schemas.microsoft.com/office/word/2023/wordml/word16du" xmlns:w16sdtdh="http://schemas.microsoft.com/office/word/2020/wordml/sdtdatahash" xmlns:w16se="http://schemas.microsoft.com/office/word/2015/wordml/symex" xmlns:wpg="http://schemas.microsoft.com/office/word/2010/wordprocessingGroup" xmlns:wpi="http://schemas.microsoft.com/office/word/2010/wordprocessingInk" xmlns:wne="http://schemas.microsoft.com/office/word/2006/wordml" xmlns:wps="http://schemas.microsoft.com/office/word/2010/wordprocessingShape" mc:Ignorable="w14 w15 w16se w16cid w16 w16cex w16sdtdh w16du wp14">
+<w:hdr xmlns:wpc="http://schemas.microsoft.com/office/word/2010/wordprocessingCanvas" xmlns:cx="http://schemas.microsoft.com/office/drawing/2014/chartex" xmlns:cx1="http://schemas.microsoft.com/office/drawing/2015/9/8/chartex" xmlns:cx2="http://schemas.microsoft.com/office/drawing/2015/10/21/chartex" xmlns:cx3="http://schemas.microsoft.com/office/drawing/2016/5/9/chartex" xmlns:cx4="http://schemas.microsoft.com/office/drawing/2016/5/10/chartex" xmlns:cx5="http://schemas.microsoft.com/office/drawing/2016/5/11/chartex" xmlns:cx6="http://schemas.microsoft.com/office/drawing/2016/5/12/chartex" xmlns:cx7="http://schemas.microsoft.com/office/drawing/2016/5/13/chartex" xmlns:cx8="http://schemas.microsoft.com/office/drawing/2016/5/14/chartex" xmlns:mc="http://schemas.openxmlformats.org/markup-compatibility/2006" xmlns:aink="http://schemas.microsoft.com/office/drawing/2016/ink" xmlns:am3d="http://schemas.microsoft.com/office/drawing/2017/model3d" xmlns:o="urn:schemas-microsoft-com:office:office" xmlns:oel="http://schemas.microsoft.com/office/2019/extlst" xmlns:r="http://schemas.openxmlformats.org/officeDocument/2006/relationships" xmlns:m="http://schemas.openxmlformats.org/officeDocument/2006/math" xmlns:v="urn:schemas-microsoft-com:vml" xmlns:wp14="http://schemas.microsoft.com/office/word/2010/wordprocessingDrawing" xmlns:wp="http://schemas.openxmlformats.org/drawingml/2006/wordprocessingDrawing" xmlns:w10="urn:schemas-microsoft-com:office:word" xmlns:w="http://schemas.openxmlformats.org/wordprocessingml/2006/main" xmlns:w14="http://schemas.microsoft.com/office/word/2010/wordml" xmlns:w15="http://schemas.microsoft.com/office/word/2012/wordml" xmlns:w16cex="http://schemas.microsoft.com/office/word/2018/wordml/cex" xmlns:w16cid="http://schemas.microsoft.com/office/word/2016/wordml/cid" xmlns:w16="http://schemas.microsoft.com/office/word/2018/wordml" xmlns:w16du="http://schemas.microsoft.com/office/word/2023/wordml/word16du" xmlns:w16sdtdh="http://schemas.microsoft.com/office/word/2020/wordml/sdtdatahash" xmlns:w16sdtfl="http://schemas.microsoft.com/office/word/2024/wordml/sdtformatlock" xmlns:w16se="http://schemas.microsoft.com/office/word/2015/wordml/symex" xmlns:wpg="http://schemas.microsoft.com/office/word/2010/wordprocessingGroup" xmlns:wpi="http://schemas.microsoft.com/office/word/2010/wordprocessingInk" xmlns:wne="http://schemas.microsoft.com/office/word/2006/wordml" xmlns:wps="http://schemas.microsoft.com/office/word/2010/wordprocessingShape" mc:Ignorable="w14 w15 w16se w16cid w16 w16cex w16sdtdh w16sdtfl w16du wp14">
   <w:tbl>
     <w:tblPr>
       <w:tblStyle w:val="TableGrid"/>
@@ -1327,7 +1761,7 @@
 </file>
 
 <file path=word/numbering.xml><?xml version="1.0" encoding="utf-8"?>
-<w:numbering xmlns:wpc="http://schemas.microsoft.com/office/word/2010/wordprocessingCanvas" xmlns:cx="http://schemas.microsoft.com/office/drawing/2014/chartex" xmlns:cx1="http://schemas.microsoft.com/office/drawing/2015/9/8/chartex" xmlns:cx2="http://schemas.microsoft.com/office/drawing/2015/10/21/chartex" xmlns:cx3="http://schemas.microsoft.com/office/drawing/2016/5/9/chartex" xmlns:cx4="http://schemas.microsoft.com/office/drawing/2016/5/10/chartex" xmlns:cx5="http://schemas.microsoft.com/office/drawing/2016/5/11/chartex" xmlns:cx6="http://schemas.microsoft.com/office/drawing/2016/5/12/chartex" xmlns:cx7="http://schemas.microsoft.com/office/drawing/2016/5/13/chartex" xmlns:cx8="http://schemas.microsoft.com/office/drawing/2016/5/14/chartex" xmlns:mc="http://schemas.openxmlformats.org/markup-compatibility/2006" xmlns:aink="http://schemas.microsoft.com/office/drawing/2016/ink" xmlns:am3d="http://schemas.microsoft.com/office/drawing/2017/model3d" xmlns:o="urn:schemas-microsoft-com:office:office" xmlns:oel="http://schemas.microsoft.com/office/2019/extlst" xmlns:r="http://schemas.openxmlformats.org/officeDocument/2006/relationships" xmlns:m="http://schemas.openxmlformats.org/officeDocument/2006/math" xmlns:v="urn:schemas-microsoft-com:vml" xmlns:wp14="http://schemas.microsoft.com/office/word/2010/wordprocessingDrawing" xmlns:wp="http://schemas.openxmlformats.org/drawingml/2006/wordprocessingDrawing" xmlns:w10="urn:schemas-microsoft-com:office:word" xmlns:w="http://schemas.openxmlformats.org/wordprocessingml/2006/main" xmlns:w14="http://schemas.microsoft.com/office/word/2010/wordml" xmlns:w15="http://schemas.microsoft.com/office/word/2012/wordml" xmlns:w16cex="http://schemas.microsoft.com/office/word/2018/wordml/cex" xmlns:w16cid="http://schemas.microsoft.com/office/word/2016/wordml/cid" xmlns:w16="http://schemas.microsoft.com/office/word/2018/wordml" xmlns:w16du="http://schemas.microsoft.com/office/word/2023/wordml/word16du" xmlns:w16sdtdh="http://schemas.microsoft.com/office/word/2020/wordml/sdtdatahash" xmlns:w16se="http://schemas.microsoft.com/office/word/2015/wordml/symex" xmlns:wpg="http://schemas.microsoft.com/office/word/2010/wordprocessingGroup" xmlns:wpi="http://schemas.microsoft.com/office/word/2010/wordprocessingInk" xmlns:wne="http://schemas.microsoft.com/office/word/2006/wordml" xmlns:wps="http://schemas.microsoft.com/office/word/2010/wordprocessingShape" mc:Ignorable="w14 w15 w16se w16cid w16 w16cex w16sdtdh w16du wp14">
+<w:numbering xmlns:wpc="http://schemas.microsoft.com/office/word/2010/wordprocessingCanvas" xmlns:cx="http://schemas.microsoft.com/office/drawing/2014/chartex" xmlns:cx1="http://schemas.microsoft.com/office/drawing/2015/9/8/chartex" xmlns:cx2="http://schemas.microsoft.com/office/drawing/2015/10/21/chartex" xmlns:cx3="http://schemas.microsoft.com/office/drawing/2016/5/9/chartex" xmlns:cx4="http://schemas.microsoft.com/office/drawing/2016/5/10/chartex" xmlns:cx5="http://schemas.microsoft.com/office/drawing/2016/5/11/chartex" xmlns:cx6="http://schemas.microsoft.com/office/drawing/2016/5/12/chartex" xmlns:cx7="http://schemas.microsoft.com/office/drawing/2016/5/13/chartex" xmlns:cx8="http://schemas.microsoft.com/office/drawing/2016/5/14/chartex" xmlns:mc="http://schemas.openxmlformats.org/markup-compatibility/2006" xmlns:aink="http://schemas.microsoft.com/office/drawing/2016/ink" xmlns:am3d="http://schemas.microsoft.com/office/drawing/2017/model3d" xmlns:o="urn:schemas-microsoft-com:office:office" xmlns:oel="http://schemas.microsoft.com/office/2019/extlst" xmlns:r="http://schemas.openxmlformats.org/officeDocument/2006/relationships" xmlns:m="http://schemas.openxmlformats.org/officeDocument/2006/math" xmlns:v="urn:schemas-microsoft-com:vml" xmlns:wp14="http://schemas.microsoft.com/office/word/2010/wordprocessingDrawing" xmlns:wp="http://schemas.openxmlformats.org/drawingml/2006/wordprocessingDrawing" xmlns:w10="urn:schemas-microsoft-com:office:word" xmlns:w="http://schemas.openxmlformats.org/wordprocessingml/2006/main" xmlns:w14="http://schemas.microsoft.com/office/word/2010/wordml" xmlns:w15="http://schemas.microsoft.com/office/word/2012/wordml" xmlns:w16cex="http://schemas.microsoft.com/office/word/2018/wordml/cex" xmlns:w16cid="http://schemas.microsoft.com/office/word/2016/wordml/cid" xmlns:w16="http://schemas.microsoft.com/office/word/2018/wordml" xmlns:w16du="http://schemas.microsoft.com/office/word/2023/wordml/word16du" xmlns:w16sdtdh="http://schemas.microsoft.com/office/word/2020/wordml/sdtdatahash" xmlns:w16sdtfl="http://schemas.microsoft.com/office/word/2024/wordml/sdtformatlock" xmlns:w16se="http://schemas.microsoft.com/office/word/2015/wordml/symex" xmlns:wpg="http://schemas.microsoft.com/office/word/2010/wordprocessingGroup" xmlns:wpi="http://schemas.microsoft.com/office/word/2010/wordprocessingInk" xmlns:wne="http://schemas.microsoft.com/office/word/2006/wordml" xmlns:wps="http://schemas.microsoft.com/office/word/2010/wordprocessingShape" mc:Ignorable="w14 w15 w16se w16cid w16 w16cex w16sdtdh w16sdtfl w16du wp14">
   <w:abstractNum w:abstractNumId="0" w15:restartNumberingAfterBreak="0">
     <w:nsid w:val="02FE7E4E"/>
     <w:multiLevelType w:val="hybridMultilevel"/>
@@ -1759,6 +2193,95 @@
     </w:lvl>
   </w:abstractNum>
   <w:abstractNum w:abstractNumId="5" w15:restartNumberingAfterBreak="0">
+    <w:nsid w:val="198C5845"/>
+    <w:multiLevelType w:val="hybridMultilevel"/>
+    <w:tmpl w:val="6BC4A7EA"/>
+    <w:lvl w:ilvl="0" w:tplc="2000000F">
+      <w:start w:val="1"/>
+      <w:numFmt w:val="decimal"/>
+      <w:lvlText w:val="%1."/>
+      <w:lvlJc w:val="left"/>
+      <w:pPr>
+        <w:ind w:left="720" w:hanging="360"/>
+      </w:pPr>
+      <w:rPr>
+        <w:rFonts w:hint="default"/>
+      </w:rPr>
+    </w:lvl>
+    <w:lvl w:ilvl="1" w:tplc="20000019" w:tentative="1">
+      <w:start w:val="1"/>
+      <w:numFmt w:val="lowerLetter"/>
+      <w:lvlText w:val="%2."/>
+      <w:lvlJc w:val="left"/>
+      <w:pPr>
+        <w:ind w:left="1440" w:hanging="360"/>
+      </w:pPr>
+    </w:lvl>
+    <w:lvl w:ilvl="2" w:tplc="2000001B" w:tentative="1">
+      <w:start w:val="1"/>
+      <w:numFmt w:val="lowerRoman"/>
+      <w:lvlText w:val="%3."/>
+      <w:lvlJc w:val="right"/>
+      <w:pPr>
+        <w:ind w:left="2160" w:hanging="180"/>
+      </w:pPr>
+    </w:lvl>
+    <w:lvl w:ilvl="3" w:tplc="2000000F" w:tentative="1">
+      <w:start w:val="1"/>
+      <w:numFmt w:val="decimal"/>
+      <w:lvlText w:val="%4."/>
+      <w:lvlJc w:val="left"/>
+      <w:pPr>
+        <w:ind w:left="2880" w:hanging="360"/>
+      </w:pPr>
+    </w:lvl>
+    <w:lvl w:ilvl="4" w:tplc="20000019" w:tentative="1">
+      <w:start w:val="1"/>
+      <w:numFmt w:val="lowerLetter"/>
+      <w:lvlText w:val="%5."/>
+      <w:lvlJc w:val="left"/>
+      <w:pPr>
+        <w:ind w:left="3600" w:hanging="360"/>
+      </w:pPr>
+    </w:lvl>
+    <w:lvl w:ilvl="5" w:tplc="2000001B" w:tentative="1">
+      <w:start w:val="1"/>
+      <w:numFmt w:val="lowerRoman"/>
+      <w:lvlText w:val="%6."/>
+      <w:lvlJc w:val="right"/>
+      <w:pPr>
+        <w:ind w:left="4320" w:hanging="180"/>
+      </w:pPr>
+    </w:lvl>
+    <w:lvl w:ilvl="6" w:tplc="2000000F" w:tentative="1">
+      <w:start w:val="1"/>
+      <w:numFmt w:val="decimal"/>
+      <w:lvlText w:val="%7."/>
+      <w:lvlJc w:val="left"/>
+      <w:pPr>
+        <w:ind w:left="5040" w:hanging="360"/>
+      </w:pPr>
+    </w:lvl>
+    <w:lvl w:ilvl="7" w:tplc="20000019" w:tentative="1">
+      <w:start w:val="1"/>
+      <w:numFmt w:val="lowerLetter"/>
+      <w:lvlText w:val="%8."/>
+      <w:lvlJc w:val="left"/>
+      <w:pPr>
+        <w:ind w:left="5760" w:hanging="360"/>
+      </w:pPr>
+    </w:lvl>
+    <w:lvl w:ilvl="8" w:tplc="2000001B" w:tentative="1">
+      <w:start w:val="1"/>
+      <w:numFmt w:val="lowerRoman"/>
+      <w:lvlText w:val="%9."/>
+      <w:lvlJc w:val="right"/>
+      <w:pPr>
+        <w:ind w:left="6480" w:hanging="180"/>
+      </w:pPr>
+    </w:lvl>
+  </w:abstractNum>
+  <w:abstractNum w:abstractNumId="6" w15:restartNumberingAfterBreak="0">
     <w:nsid w:val="1CC73427"/>
     <w:multiLevelType w:val="hybridMultilevel"/>
     <w:tmpl w:val="2982B74A"/>
@@ -1844,7 +2367,7 @@
       </w:pPr>
     </w:lvl>
   </w:abstractNum>
-  <w:abstractNum w:abstractNumId="6" w15:restartNumberingAfterBreak="0">
+  <w:abstractNum w:abstractNumId="7" w15:restartNumberingAfterBreak="0">
     <w:nsid w:val="1DC834A8"/>
     <w:multiLevelType w:val="hybridMultilevel"/>
     <w:tmpl w:val="EC728720"/>
@@ -1930,7 +2453,7 @@
       </w:pPr>
     </w:lvl>
   </w:abstractNum>
-  <w:abstractNum w:abstractNumId="7" w15:restartNumberingAfterBreak="0">
+  <w:abstractNum w:abstractNumId="8" w15:restartNumberingAfterBreak="0">
     <w:nsid w:val="2A716317"/>
     <w:multiLevelType w:val="hybridMultilevel"/>
     <w:tmpl w:val="5D9810FA"/>
@@ -2043,7 +2566,7 @@
       </w:rPr>
     </w:lvl>
   </w:abstractNum>
-  <w:abstractNum w:abstractNumId="8" w15:restartNumberingAfterBreak="0">
+  <w:abstractNum w:abstractNumId="9" w15:restartNumberingAfterBreak="0">
     <w:nsid w:val="2FA639D4"/>
     <w:multiLevelType w:val="hybridMultilevel"/>
     <w:tmpl w:val="4814B800"/>
@@ -2132,7 +2655,7 @@
       </w:pPr>
     </w:lvl>
   </w:abstractNum>
-  <w:abstractNum w:abstractNumId="9" w15:restartNumberingAfterBreak="0">
+  <w:abstractNum w:abstractNumId="10" w15:restartNumberingAfterBreak="0">
     <w:nsid w:val="3A725D1A"/>
     <w:multiLevelType w:val="hybridMultilevel"/>
     <w:tmpl w:val="EC728720"/>
@@ -2218,7 +2741,7 @@
       </w:pPr>
     </w:lvl>
   </w:abstractNum>
-  <w:abstractNum w:abstractNumId="10" w15:restartNumberingAfterBreak="0">
+  <w:abstractNum w:abstractNumId="11" w15:restartNumberingAfterBreak="0">
     <w:nsid w:val="3E132FAC"/>
     <w:multiLevelType w:val="hybridMultilevel"/>
     <w:tmpl w:val="EC728720"/>
@@ -2304,7 +2827,7 @@
       </w:pPr>
     </w:lvl>
   </w:abstractNum>
-  <w:abstractNum w:abstractNumId="11" w15:restartNumberingAfterBreak="0">
+  <w:abstractNum w:abstractNumId="12" w15:restartNumberingAfterBreak="0">
     <w:nsid w:val="3E9100B9"/>
     <w:multiLevelType w:val="hybridMultilevel"/>
     <w:tmpl w:val="2982B74A"/>
@@ -2390,7 +2913,7 @@
       </w:pPr>
     </w:lvl>
   </w:abstractNum>
-  <w:abstractNum w:abstractNumId="12" w15:restartNumberingAfterBreak="0">
+  <w:abstractNum w:abstractNumId="13" w15:restartNumberingAfterBreak="0">
     <w:nsid w:val="3F9F690F"/>
     <w:multiLevelType w:val="hybridMultilevel"/>
     <w:tmpl w:val="8CF62B08"/>
@@ -2476,7 +2999,7 @@
       </w:pPr>
     </w:lvl>
   </w:abstractNum>
-  <w:abstractNum w:abstractNumId="13" w15:restartNumberingAfterBreak="0">
+  <w:abstractNum w:abstractNumId="14" w15:restartNumberingAfterBreak="0">
     <w:nsid w:val="44773AD5"/>
     <w:multiLevelType w:val="hybridMultilevel"/>
     <w:tmpl w:val="8CF62B08"/>
@@ -2562,7 +3085,7 @@
       </w:pPr>
     </w:lvl>
   </w:abstractNum>
-  <w:abstractNum w:abstractNumId="14" w15:restartNumberingAfterBreak="0">
+  <w:abstractNum w:abstractNumId="15" w15:restartNumberingAfterBreak="0">
     <w:nsid w:val="45D671D7"/>
     <w:multiLevelType w:val="hybridMultilevel"/>
     <w:tmpl w:val="0B32D150"/>
@@ -2648,7 +3171,7 @@
       </w:pPr>
     </w:lvl>
   </w:abstractNum>
-  <w:abstractNum w:abstractNumId="15" w15:restartNumberingAfterBreak="0">
+  <w:abstractNum w:abstractNumId="16" w15:restartNumberingAfterBreak="0">
     <w:nsid w:val="4A7475B7"/>
     <w:multiLevelType w:val="hybridMultilevel"/>
     <w:tmpl w:val="61DC979C"/>
@@ -2734,7 +3257,7 @@
       </w:pPr>
     </w:lvl>
   </w:abstractNum>
-  <w:abstractNum w:abstractNumId="16" w15:restartNumberingAfterBreak="0">
+  <w:abstractNum w:abstractNumId="17" w15:restartNumberingAfterBreak="0">
     <w:nsid w:val="4D101656"/>
     <w:multiLevelType w:val="hybridMultilevel"/>
     <w:tmpl w:val="4A8A1BBA"/>
@@ -2820,7 +3343,7 @@
       </w:pPr>
     </w:lvl>
   </w:abstractNum>
-  <w:abstractNum w:abstractNumId="17" w15:restartNumberingAfterBreak="0">
+  <w:abstractNum w:abstractNumId="18" w15:restartNumberingAfterBreak="0">
     <w:nsid w:val="50C02B25"/>
     <w:multiLevelType w:val="hybridMultilevel"/>
     <w:tmpl w:val="2982B74A"/>
@@ -2906,7 +3429,7 @@
       </w:pPr>
     </w:lvl>
   </w:abstractNum>
-  <w:abstractNum w:abstractNumId="18" w15:restartNumberingAfterBreak="0">
+  <w:abstractNum w:abstractNumId="19" w15:restartNumberingAfterBreak="0">
     <w:nsid w:val="54D24963"/>
     <w:multiLevelType w:val="hybridMultilevel"/>
     <w:tmpl w:val="5D8C288C"/>
@@ -3019,7 +3542,96 @@
       </w:rPr>
     </w:lvl>
   </w:abstractNum>
-  <w:abstractNum w:abstractNumId="19" w15:restartNumberingAfterBreak="0">
+  <w:abstractNum w:abstractNumId="20" w15:restartNumberingAfterBreak="0">
+    <w:nsid w:val="697E50F9"/>
+    <w:multiLevelType w:val="hybridMultilevel"/>
+    <w:tmpl w:val="ED00B98C"/>
+    <w:lvl w:ilvl="0" w:tplc="2000000F">
+      <w:start w:val="1"/>
+      <w:numFmt w:val="decimal"/>
+      <w:lvlText w:val="%1."/>
+      <w:lvlJc w:val="left"/>
+      <w:pPr>
+        <w:ind w:left="720" w:hanging="360"/>
+      </w:pPr>
+      <w:rPr>
+        <w:rFonts w:hint="default"/>
+      </w:rPr>
+    </w:lvl>
+    <w:lvl w:ilvl="1" w:tplc="20000019" w:tentative="1">
+      <w:start w:val="1"/>
+      <w:numFmt w:val="lowerLetter"/>
+      <w:lvlText w:val="%2."/>
+      <w:lvlJc w:val="left"/>
+      <w:pPr>
+        <w:ind w:left="1440" w:hanging="360"/>
+      </w:pPr>
+    </w:lvl>
+    <w:lvl w:ilvl="2" w:tplc="2000001B" w:tentative="1">
+      <w:start w:val="1"/>
+      <w:numFmt w:val="lowerRoman"/>
+      <w:lvlText w:val="%3."/>
+      <w:lvlJc w:val="right"/>
+      <w:pPr>
+        <w:ind w:left="2160" w:hanging="180"/>
+      </w:pPr>
+    </w:lvl>
+    <w:lvl w:ilvl="3" w:tplc="2000000F" w:tentative="1">
+      <w:start w:val="1"/>
+      <w:numFmt w:val="decimal"/>
+      <w:lvlText w:val="%4."/>
+      <w:lvlJc w:val="left"/>
+      <w:pPr>
+        <w:ind w:left="2880" w:hanging="360"/>
+      </w:pPr>
+    </w:lvl>
+    <w:lvl w:ilvl="4" w:tplc="20000019" w:tentative="1">
+      <w:start w:val="1"/>
+      <w:numFmt w:val="lowerLetter"/>
+      <w:lvlText w:val="%5."/>
+      <w:lvlJc w:val="left"/>
+      <w:pPr>
+        <w:ind w:left="3600" w:hanging="360"/>
+      </w:pPr>
+    </w:lvl>
+    <w:lvl w:ilvl="5" w:tplc="2000001B" w:tentative="1">
+      <w:start w:val="1"/>
+      <w:numFmt w:val="lowerRoman"/>
+      <w:lvlText w:val="%6."/>
+      <w:lvlJc w:val="right"/>
+      <w:pPr>
+        <w:ind w:left="4320" w:hanging="180"/>
+      </w:pPr>
+    </w:lvl>
+    <w:lvl w:ilvl="6" w:tplc="2000000F" w:tentative="1">
+      <w:start w:val="1"/>
+      <w:numFmt w:val="decimal"/>
+      <w:lvlText w:val="%7."/>
+      <w:lvlJc w:val="left"/>
+      <w:pPr>
+        <w:ind w:left="5040" w:hanging="360"/>
+      </w:pPr>
+    </w:lvl>
+    <w:lvl w:ilvl="7" w:tplc="20000019" w:tentative="1">
+      <w:start w:val="1"/>
+      <w:numFmt w:val="lowerLetter"/>
+      <w:lvlText w:val="%8."/>
+      <w:lvlJc w:val="left"/>
+      <w:pPr>
+        <w:ind w:left="5760" w:hanging="360"/>
+      </w:pPr>
+    </w:lvl>
+    <w:lvl w:ilvl="8" w:tplc="2000001B" w:tentative="1">
+      <w:start w:val="1"/>
+      <w:numFmt w:val="lowerRoman"/>
+      <w:lvlText w:val="%9."/>
+      <w:lvlJc w:val="right"/>
+      <w:pPr>
+        <w:ind w:left="6480" w:hanging="180"/>
+      </w:pPr>
+    </w:lvl>
+  </w:abstractNum>
+  <w:abstractNum w:abstractNumId="21" w15:restartNumberingAfterBreak="0">
     <w:nsid w:val="6F4865F5"/>
     <w:multiLevelType w:val="multilevel"/>
     <w:tmpl w:val="08090025"/>
@@ -3105,7 +3717,7 @@
       </w:pPr>
     </w:lvl>
   </w:abstractNum>
-  <w:abstractNum w:abstractNumId="20" w15:restartNumberingAfterBreak="0">
+  <w:abstractNum w:abstractNumId="22" w15:restartNumberingAfterBreak="0">
     <w:nsid w:val="763E0B7D"/>
     <w:multiLevelType w:val="hybridMultilevel"/>
     <w:tmpl w:val="E708C528"/>
@@ -3218,7 +3830,7 @@
       </w:rPr>
     </w:lvl>
   </w:abstractNum>
-  <w:abstractNum w:abstractNumId="21" w15:restartNumberingAfterBreak="0">
+  <w:abstractNum w:abstractNumId="23" w15:restartNumberingAfterBreak="0">
     <w:nsid w:val="7FA41D0A"/>
     <w:multiLevelType w:val="hybridMultilevel"/>
     <w:tmpl w:val="8ABA9522"/>
@@ -3331,7 +3943,7 @@
       </w:rPr>
     </w:lvl>
   </w:abstractNum>
-  <w:abstractNum w:abstractNumId="22" w15:restartNumberingAfterBreak="0">
+  <w:abstractNum w:abstractNumId="24" w15:restartNumberingAfterBreak="0">
     <w:nsid w:val="7FAA6C6B"/>
     <w:multiLevelType w:val="hybridMultilevel"/>
     <w:tmpl w:val="34A4E992"/>
@@ -3418,28 +4030,28 @@
     </w:lvl>
   </w:abstractNum>
   <w:num w:numId="1" w16cid:durableId="302782048">
+    <w:abstractNumId w:val="21"/>
+  </w:num>
+  <w:num w:numId="2" w16cid:durableId="55864440">
+    <w:abstractNumId w:val="23"/>
+  </w:num>
+  <w:num w:numId="3" w16cid:durableId="1725519085">
     <w:abstractNumId w:val="19"/>
   </w:num>
-  <w:num w:numId="2" w16cid:durableId="55864440">
-    <w:abstractNumId w:val="21"/>
-  </w:num>
-  <w:num w:numId="3" w16cid:durableId="1725519085">
-    <w:abstractNumId w:val="18"/>
-  </w:num>
   <w:num w:numId="4" w16cid:durableId="1546139025">
-    <w:abstractNumId w:val="7"/>
+    <w:abstractNumId w:val="8"/>
   </w:num>
   <w:num w:numId="5" w16cid:durableId="1978535078">
-    <w:abstractNumId w:val="20"/>
+    <w:abstractNumId w:val="22"/>
   </w:num>
   <w:num w:numId="6" w16cid:durableId="1115559409">
-    <w:abstractNumId w:val="22"/>
+    <w:abstractNumId w:val="24"/>
   </w:num>
   <w:num w:numId="7" w16cid:durableId="1461607530">
     <w:abstractNumId w:val="3"/>
   </w:num>
   <w:num w:numId="8" w16cid:durableId="864364844">
-    <w:abstractNumId w:val="14"/>
+    <w:abstractNumId w:val="15"/>
   </w:num>
   <w:num w:numId="9" w16cid:durableId="1935625895">
     <w:abstractNumId w:val="1"/>
@@ -3448,49 +4060,55 @@
     <w:abstractNumId w:val="0"/>
   </w:num>
   <w:num w:numId="11" w16cid:durableId="1000354246">
-    <w:abstractNumId w:val="12"/>
+    <w:abstractNumId w:val="13"/>
   </w:num>
   <w:num w:numId="12" w16cid:durableId="942342649">
-    <w:abstractNumId w:val="13"/>
+    <w:abstractNumId w:val="14"/>
   </w:num>
   <w:num w:numId="13" w16cid:durableId="1869680548">
-    <w:abstractNumId w:val="9"/>
+    <w:abstractNumId w:val="10"/>
   </w:num>
   <w:num w:numId="14" w16cid:durableId="1084765243">
     <w:abstractNumId w:val="2"/>
   </w:num>
   <w:num w:numId="15" w16cid:durableId="1052582296">
+    <w:abstractNumId w:val="7"/>
+  </w:num>
+  <w:num w:numId="16" w16cid:durableId="453523831">
+    <w:abstractNumId w:val="11"/>
+  </w:num>
+  <w:num w:numId="17" w16cid:durableId="1217551624">
+    <w:abstractNumId w:val="16"/>
+  </w:num>
+  <w:num w:numId="18" w16cid:durableId="2147121378">
     <w:abstractNumId w:val="6"/>
   </w:num>
-  <w:num w:numId="16" w16cid:durableId="453523831">
-    <w:abstractNumId w:val="10"/>
-  </w:num>
-  <w:num w:numId="17" w16cid:durableId="1217551624">
-    <w:abstractNumId w:val="15"/>
-  </w:num>
-  <w:num w:numId="18" w16cid:durableId="2147121378">
-    <w:abstractNumId w:val="5"/>
-  </w:num>
   <w:num w:numId="19" w16cid:durableId="1720204226">
-    <w:abstractNumId w:val="17"/>
+    <w:abstractNumId w:val="18"/>
   </w:num>
   <w:num w:numId="20" w16cid:durableId="694187333">
     <w:abstractNumId w:val="4"/>
   </w:num>
   <w:num w:numId="21" w16cid:durableId="1418403000">
-    <w:abstractNumId w:val="11"/>
+    <w:abstractNumId w:val="12"/>
   </w:num>
   <w:num w:numId="22" w16cid:durableId="1821463918">
-    <w:abstractNumId w:val="8"/>
+    <w:abstractNumId w:val="9"/>
   </w:num>
   <w:num w:numId="23" w16cid:durableId="1901285082">
-    <w:abstractNumId w:val="16"/>
+    <w:abstractNumId w:val="17"/>
+  </w:num>
+  <w:num w:numId="24" w16cid:durableId="1488131542">
+    <w:abstractNumId w:val="20"/>
+  </w:num>
+  <w:num w:numId="25" w16cid:durableId="1486701573">
+    <w:abstractNumId w:val="5"/>
   </w:num>
 </w:numbering>
 </file>
 
 <file path=word/styles.xml><?xml version="1.0" encoding="utf-8"?>
-<w:styles xmlns:mc="http://schemas.openxmlformats.org/markup-compatibility/2006" xmlns:r="http://schemas.openxmlformats.org/officeDocument/2006/relationships" xmlns:w="http://schemas.openxmlformats.org/wordprocessingml/2006/main" xmlns:w14="http://schemas.microsoft.com/office/word/2010/wordml" xmlns:w15="http://schemas.microsoft.com/office/word/2012/wordml" xmlns:w16cex="http://schemas.microsoft.com/office/word/2018/wordml/cex" xmlns:w16cid="http://schemas.microsoft.com/office/word/2016/wordml/cid" xmlns:w16="http://schemas.microsoft.com/office/word/2018/wordml" xmlns:w16du="http://schemas.microsoft.com/office/word/2023/wordml/word16du" xmlns:w16sdtdh="http://schemas.microsoft.com/office/word/2020/wordml/sdtdatahash" xmlns:w16se="http://schemas.microsoft.com/office/word/2015/wordml/symex" mc:Ignorable="w14 w15 w16se w16cid w16 w16cex w16sdtdh w16du">
+<w:styles xmlns:mc="http://schemas.openxmlformats.org/markup-compatibility/2006" xmlns:r="http://schemas.openxmlformats.org/officeDocument/2006/relationships" xmlns:w="http://schemas.openxmlformats.org/wordprocessingml/2006/main" xmlns:w14="http://schemas.microsoft.com/office/word/2010/wordml" xmlns:w15="http://schemas.microsoft.com/office/word/2012/wordml" xmlns:w16cex="http://schemas.microsoft.com/office/word/2018/wordml/cex" xmlns:w16cid="http://schemas.microsoft.com/office/word/2016/wordml/cid" xmlns:w16="http://schemas.microsoft.com/office/word/2018/wordml" xmlns:w16du="http://schemas.microsoft.com/office/word/2023/wordml/word16du" xmlns:w16sdtdh="http://schemas.microsoft.com/office/word/2020/wordml/sdtdatahash" xmlns:w16sdtfl="http://schemas.microsoft.com/office/word/2024/wordml/sdtformatlock" xmlns:w16se="http://schemas.microsoft.com/office/word/2015/wordml/symex" mc:Ignorable="w14 w15 w16se w16cid w16 w16cex w16sdtdh w16sdtfl w16du">
   <w:docDefaults>
     <w:rPrDefault>
       <w:rPr>
@@ -3885,10 +4503,13 @@
   <w:style w:type="paragraph" w:default="1" w:styleId="Normal">
     <w:name w:val="Normal"/>
     <w:qFormat/>
-    <w:rsid w:val="00B45417"/>
+    <w:rsid w:val="00D70CBA"/>
     <w:pPr>
       <w:jc w:val="both"/>
     </w:pPr>
+    <w:rPr>
+      <w:sz w:val="24"/>
+    </w:rPr>
   </w:style>
   <w:style w:type="paragraph" w:styleId="Heading1">
     <w:name w:val="heading 1"/>
@@ -3897,7 +4518,7 @@
     <w:link w:val="Heading1Char"/>
     <w:uiPriority w:val="9"/>
     <w:qFormat/>
-    <w:rsid w:val="00436398"/>
+    <w:rsid w:val="00FF574F"/>
     <w:pPr>
       <w:pBdr>
         <w:top w:val="single" w:sz="24" w:space="0" w:color="84FFDF" w:themeColor="accent1"/>
@@ -3913,7 +4534,7 @@
       <w:caps/>
       <w:color w:val="333333"/>
       <w:spacing w:val="15"/>
-      <w:sz w:val="22"/>
+      <w:sz w:val="28"/>
       <w:szCs w:val="22"/>
     </w:rPr>
   </w:style>
@@ -4099,7 +4720,6 @@
   <w:style w:type="character" w:default="1" w:styleId="DefaultParagraphFont">
     <w:name w:val="Default Paragraph Font"/>
     <w:uiPriority w:val="1"/>
-    <w:semiHidden/>
     <w:unhideWhenUsed/>
   </w:style>
   <w:style w:type="table" w:default="1" w:styleId="TableNormal">
@@ -4128,12 +4748,12 @@
     <w:basedOn w:val="DefaultParagraphFont"/>
     <w:link w:val="Heading1"/>
     <w:uiPriority w:val="9"/>
-    <w:rsid w:val="00436398"/>
+    <w:rsid w:val="00FF574F"/>
     <w:rPr>
       <w:caps/>
       <w:color w:val="333333"/>
       <w:spacing w:val="15"/>
-      <w:sz w:val="22"/>
+      <w:sz w:val="28"/>
       <w:szCs w:val="22"/>
       <w:shd w:val="clear" w:color="auto" w:fill="84FFDF" w:themeFill="accent1"/>
     </w:rPr>
@@ -4420,7 +5040,6 @@
     <w:rPr>
       <w:i/>
       <w:iCs/>
-      <w:sz w:val="24"/>
       <w:szCs w:val="24"/>
     </w:rPr>
   </w:style>
@@ -4452,7 +5071,6 @@
     </w:pPr>
     <w:rPr>
       <w:color w:val="84FFDF" w:themeColor="accent1"/>
-      <w:sz w:val="24"/>
       <w:szCs w:val="24"/>
     </w:rPr>
   </w:style>
@@ -4971,10 +5589,26 @@
 </file>
 
 <file path=customXml/item1.xml><?xml version="1.0" encoding="utf-8"?>
-<b:Sources xmlns:b="http://schemas.openxmlformats.org/officeDocument/2006/bibliography" xmlns="http://schemas.openxmlformats.org/officeDocument/2006/bibliography" SelectedStyle="\APASixthEditionOfficeOnline.xsl" StyleName="APA" Version="6"/>
+<p:properties xmlns:p="http://schemas.microsoft.com/office/2006/metadata/properties" xmlns:xsi="http://www.w3.org/2001/XMLSchema-instance" xmlns:pc="http://schemas.microsoft.com/office/infopath/2007/PartnerControls">
+  <documentManagement>
+    <TaxCatchAll xmlns="6dfb7b4b-871d-4c24-9d42-16b14ecd044c" xsi:nil="true"/>
+    <lcf76f155ced4ddcb4097134ff3c332f xmlns="51c7d8ad-74c8-4833-8478-0d0a5cafce0c">
+      <Terms xmlns="http://schemas.microsoft.com/office/infopath/2007/PartnerControls"/>
+    </lcf76f155ced4ddcb4097134ff3c332f>
+  </documentManagement>
+</p:properties>
 </file>
 
 <file path=customXml/item2.xml><?xml version="1.0" encoding="utf-8"?>
+<?mso-contentType ?>
+<FormTemplates xmlns="http://schemas.microsoft.com/sharepoint/v3/contenttype/forms">
+  <Display>DocumentLibraryForm</Display>
+  <Edit>DocumentLibraryForm</Edit>
+  <New>DocumentLibraryForm</New>
+</FormTemplates>
+</file>
+
+<file path=customXml/item3.xml><?xml version="1.0" encoding="utf-8"?>
 <ct:contentTypeSchema xmlns:ct="http://schemas.microsoft.com/office/2006/metadata/contentType" xmlns:ma="http://schemas.microsoft.com/office/2006/metadata/properties/metaAttributes" ct:_="" ma:_="" ma:contentTypeName="Document" ma:contentTypeID="0x0101005B996248A2D0E04D87B9DBB54D269DA4" ma:contentTypeVersion="18" ma:contentTypeDescription="Create a new document." ma:contentTypeScope="" ma:versionID="f22bde94a6705f7f7e236c14bc19f189">
   <xsd:schema xmlns:xsd="http://www.w3.org/2001/XMLSchema" xmlns:xs="http://www.w3.org/2001/XMLSchema" xmlns:p="http://schemas.microsoft.com/office/2006/metadata/properties" xmlns:ns2="51c7d8ad-74c8-4833-8478-0d0a5cafce0c" xmlns:ns3="6dfb7b4b-871d-4c24-9d42-16b14ecd044c" targetNamespace="http://schemas.microsoft.com/office/2006/metadata/properties" ma:root="true" ma:fieldsID="273248db29f554cba2c15e8dd349c138" ns2:_="" ns3:_="">
     <xsd:import namespace="51c7d8ad-74c8-4833-8478-0d0a5cafce0c"/>
@@ -5229,35 +5863,30 @@
 </ct:contentTypeSchema>
 </file>
 
-<file path=customXml/item3.xml><?xml version="1.0" encoding="utf-8"?>
-<?mso-contentType ?>
-<FormTemplates xmlns="http://schemas.microsoft.com/sharepoint/v3/contenttype/forms">
-  <Display>DocumentLibraryForm</Display>
-  <Edit>DocumentLibraryForm</Edit>
-  <New>DocumentLibraryForm</New>
-</FormTemplates>
-</file>
-
 <file path=customXml/item4.xml><?xml version="1.0" encoding="utf-8"?>
-<p:properties xmlns:p="http://schemas.microsoft.com/office/2006/metadata/properties" xmlns:xsi="http://www.w3.org/2001/XMLSchema-instance" xmlns:pc="http://schemas.microsoft.com/office/infopath/2007/PartnerControls">
-  <documentManagement>
-    <TaxCatchAll xmlns="6dfb7b4b-871d-4c24-9d42-16b14ecd044c" xsi:nil="true"/>
-    <lcf76f155ced4ddcb4097134ff3c332f xmlns="51c7d8ad-74c8-4833-8478-0d0a5cafce0c">
-      <Terms xmlns="http://schemas.microsoft.com/office/infopath/2007/PartnerControls"/>
-    </lcf76f155ced4ddcb4097134ff3c332f>
-  </documentManagement>
-</p:properties>
+<b:Sources xmlns:b="http://schemas.openxmlformats.org/officeDocument/2006/bibliography" xmlns="http://schemas.openxmlformats.org/officeDocument/2006/bibliography" SelectedStyle="\APASixthEditionOfficeOnline.xsl" StyleName="APA" Version="6"/>
 </file>
 
 <file path=customXml/itemProps1.xml><?xml version="1.0" encoding="utf-8"?>
-<ds:datastoreItem xmlns:ds="http://schemas.openxmlformats.org/officeDocument/2006/customXml" ds:itemID="{7D655F36-5D4A-4F56-B31D-F4C1095AA34D}">
+<ds:datastoreItem xmlns:ds="http://schemas.openxmlformats.org/officeDocument/2006/customXml" ds:itemID="{BC7ED086-0F90-421A-9F92-4EE66F14948F}">
   <ds:schemaRefs>
-    <ds:schemaRef ds:uri="http://schemas.openxmlformats.org/officeDocument/2006/bibliography"/>
+    <ds:schemaRef ds:uri="http://schemas.microsoft.com/office/2006/metadata/properties"/>
+    <ds:schemaRef ds:uri="http://schemas.microsoft.com/office/infopath/2007/PartnerControls"/>
+    <ds:schemaRef ds:uri="6dfb7b4b-871d-4c24-9d42-16b14ecd044c"/>
+    <ds:schemaRef ds:uri="51c7d8ad-74c8-4833-8478-0d0a5cafce0c"/>
   </ds:schemaRefs>
 </ds:datastoreItem>
 </file>
 
 <file path=customXml/itemProps2.xml><?xml version="1.0" encoding="utf-8"?>
+<ds:datastoreItem xmlns:ds="http://schemas.openxmlformats.org/officeDocument/2006/customXml" ds:itemID="{46D2A313-2708-4945-822C-3D56F02B1064}">
+  <ds:schemaRefs>
+    <ds:schemaRef ds:uri="http://schemas.microsoft.com/sharepoint/v3/contenttype/forms"/>
+  </ds:schemaRefs>
+</ds:datastoreItem>
+</file>
+
+<file path=customXml/itemProps3.xml><?xml version="1.0" encoding="utf-8"?>
 <ds:datastoreItem xmlns:ds="http://schemas.openxmlformats.org/officeDocument/2006/customXml" ds:itemID="{B6541CEA-A143-4558-818B-41981F6613D4}">
   <ds:schemaRefs>
     <ds:schemaRef ds:uri="http://schemas.microsoft.com/office/2006/metadata/contentType"/>
@@ -5276,21 +5905,10 @@
 </ds:datastoreItem>
 </file>
 
-<file path=customXml/itemProps3.xml><?xml version="1.0" encoding="utf-8"?>
-<ds:datastoreItem xmlns:ds="http://schemas.openxmlformats.org/officeDocument/2006/customXml" ds:itemID="{46D2A313-2708-4945-822C-3D56F02B1064}">
+<file path=customXml/itemProps4.xml><?xml version="1.0" encoding="utf-8"?>
+<ds:datastoreItem xmlns:ds="http://schemas.openxmlformats.org/officeDocument/2006/customXml" ds:itemID="{7D655F36-5D4A-4F56-B31D-F4C1095AA34D}">
   <ds:schemaRefs>
-    <ds:schemaRef ds:uri="http://schemas.microsoft.com/sharepoint/v3/contenttype/forms"/>
-  </ds:schemaRefs>
-</ds:datastoreItem>
-</file>
-
-<file path=customXml/itemProps4.xml><?xml version="1.0" encoding="utf-8"?>
-<ds:datastoreItem xmlns:ds="http://schemas.openxmlformats.org/officeDocument/2006/customXml" ds:itemID="{BC7ED086-0F90-421A-9F92-4EE66F14948F}">
-  <ds:schemaRefs>
-    <ds:schemaRef ds:uri="http://schemas.microsoft.com/office/2006/metadata/properties"/>
-    <ds:schemaRef ds:uri="http://schemas.microsoft.com/office/infopath/2007/PartnerControls"/>
-    <ds:schemaRef ds:uri="6dfb7b4b-871d-4c24-9d42-16b14ecd044c"/>
-    <ds:schemaRef ds:uri="51c7d8ad-74c8-4833-8478-0d0a5cafce0c"/>
+    <ds:schemaRef ds:uri="http://schemas.openxmlformats.org/officeDocument/2006/bibliography"/>
   </ds:schemaRefs>
 </ds:datastoreItem>
 </file>
</xml_diff>

<commit_message>
Finished testing the screen and fiducial calibration protocol
</commit_message>
<xml_diff>
--- a/calibration.screenFiducial/calibration.screenFiducial.docx
+++ b/calibration.screenFiducial/calibration.screenFiducial.docx
@@ -173,7 +173,7 @@
           </mc:Choice>
           <mc:Fallback>
             <w:pict>
-              <v:shapetype w14:anchorId="42477096" id="_x0000_t6" coordsize="21600,21600" o:spt="6" path="m,l,21600r21600,xe">
+              <v:shapetype w14:anchorId="7C600D25" id="_x0000_t6" coordsize="21600,21600" o:spt="6" path="m,l,21600r21600,xe">
                 <v:stroke joinstyle="miter"/>
                 <v:path gradientshapeok="t" o:connecttype="custom" o:connectlocs="0,0;0,10800;0,21600;10800,21600;21600,21600;10800,10800" textboxrect="1800,12600,12600,19800"/>
               </v:shapetype>
@@ -570,351 +570,6 @@
         <w:br w:type="page"/>
       </w:r>
     </w:p>
-    <w:sdt>
-      <w:sdtPr>
-        <w:rPr>
-          <w:caps w:val="0"/>
-          <w:color w:val="auto"/>
-          <w:spacing w:val="0"/>
-          <w:sz w:val="20"/>
-          <w:szCs w:val="20"/>
-        </w:rPr>
-        <w:id w:val="-337856003"/>
-        <w:docPartObj>
-          <w:docPartGallery w:val="Table of Contents"/>
-          <w:docPartUnique/>
-        </w:docPartObj>
-      </w:sdtPr>
-      <w:sdtEndPr>
-        <w:rPr>
-          <w:b/>
-          <w:bCs/>
-          <w:noProof/>
-          <w:sz w:val="24"/>
-        </w:rPr>
-      </w:sdtEndPr>
-      <w:sdtContent>
-        <w:p>
-          <w:pPr>
-            <w:pStyle w:val="TOCHeading"/>
-          </w:pPr>
-          <w:r>
-            <w:t>Contents</w:t>
-          </w:r>
-        </w:p>
-        <w:p>
-          <w:pPr>
-            <w:pStyle w:val="TOC1"/>
-            <w:tabs>
-              <w:tab w:val="right" w:leader="dot" w:pos="9016"/>
-            </w:tabs>
-            <w:rPr>
-              <w:noProof/>
-              <w:kern w:val="2"/>
-              <w:szCs w:val="24"/>
-              <w:lang w:val="en-DK" w:eastAsia="en-DK"/>
-              <w14:ligatures w14:val="standardContextual"/>
-            </w:rPr>
-          </w:pPr>
-          <w:r>
-            <w:fldChar w:fldCharType="begin"/>
-          </w:r>
-          <w:r>
-            <w:instrText xml:space="preserve"> TOC \o "1-3" \h \z \u </w:instrText>
-          </w:r>
-          <w:r>
-            <w:fldChar w:fldCharType="separate"/>
-          </w:r>
-          <w:hyperlink w:anchor="_Toc220052998" w:history="1">
-            <w:r>
-              <w:rPr>
-                <w:rStyle w:val="Hyperlink"/>
-                <w:noProof/>
-                <w:lang w:val="en-GB"/>
-              </w:rPr>
-              <w:t>Introduction</w:t>
-            </w:r>
-            <w:r>
-              <w:rPr>
-                <w:noProof/>
-                <w:webHidden/>
-              </w:rPr>
-              <w:tab/>
-            </w:r>
-            <w:r>
-              <w:rPr>
-                <w:noProof/>
-                <w:webHidden/>
-              </w:rPr>
-              <w:fldChar w:fldCharType="begin"/>
-            </w:r>
-            <w:r>
-              <w:rPr>
-                <w:noProof/>
-                <w:webHidden/>
-              </w:rPr>
-              <w:instrText xml:space="preserve"> PAGEREF _Toc220052998 \h </w:instrText>
-            </w:r>
-            <w:r>
-              <w:rPr>
-                <w:noProof/>
-                <w:webHidden/>
-              </w:rPr>
-            </w:r>
-            <w:r>
-              <w:rPr>
-                <w:noProof/>
-                <w:webHidden/>
-              </w:rPr>
-              <w:fldChar w:fldCharType="separate"/>
-            </w:r>
-            <w:r>
-              <w:rPr>
-                <w:noProof/>
-                <w:webHidden/>
-              </w:rPr>
-              <w:t>2</w:t>
-            </w:r>
-            <w:r>
-              <w:rPr>
-                <w:noProof/>
-                <w:webHidden/>
-              </w:rPr>
-              <w:fldChar w:fldCharType="end"/>
-            </w:r>
-          </w:hyperlink>
-        </w:p>
-        <w:p>
-          <w:pPr>
-            <w:pStyle w:val="TOC1"/>
-            <w:tabs>
-              <w:tab w:val="right" w:leader="dot" w:pos="9016"/>
-            </w:tabs>
-            <w:rPr>
-              <w:noProof/>
-              <w:kern w:val="2"/>
-              <w:szCs w:val="24"/>
-              <w:lang w:val="en-DK" w:eastAsia="en-DK"/>
-              <w14:ligatures w14:val="standardContextual"/>
-            </w:rPr>
-          </w:pPr>
-          <w:hyperlink w:anchor="_Toc220052999" w:history="1">
-            <w:r>
-              <w:rPr>
-                <w:rStyle w:val="Hyperlink"/>
-                <w:noProof/>
-                <w:lang w:val="en-GB"/>
-              </w:rPr>
-              <w:t>Experimental Setup</w:t>
-            </w:r>
-            <w:r>
-              <w:rPr>
-                <w:noProof/>
-                <w:webHidden/>
-              </w:rPr>
-              <w:tab/>
-            </w:r>
-            <w:r>
-              <w:rPr>
-                <w:noProof/>
-                <w:webHidden/>
-              </w:rPr>
-              <w:fldChar w:fldCharType="begin"/>
-            </w:r>
-            <w:r>
-              <w:rPr>
-                <w:noProof/>
-                <w:webHidden/>
-              </w:rPr>
-              <w:instrText xml:space="preserve"> PAGEREF _Toc220052999 \h </w:instrText>
-            </w:r>
-            <w:r>
-              <w:rPr>
-                <w:noProof/>
-                <w:webHidden/>
-              </w:rPr>
-            </w:r>
-            <w:r>
-              <w:rPr>
-                <w:noProof/>
-                <w:webHidden/>
-              </w:rPr>
-              <w:fldChar w:fldCharType="separate"/>
-            </w:r>
-            <w:r>
-              <w:rPr>
-                <w:noProof/>
-                <w:webHidden/>
-              </w:rPr>
-              <w:t>2</w:t>
-            </w:r>
-            <w:r>
-              <w:rPr>
-                <w:noProof/>
-                <w:webHidden/>
-              </w:rPr>
-              <w:fldChar w:fldCharType="end"/>
-            </w:r>
-          </w:hyperlink>
-        </w:p>
-        <w:p>
-          <w:pPr>
-            <w:pStyle w:val="TOC1"/>
-            <w:tabs>
-              <w:tab w:val="right" w:leader="dot" w:pos="9016"/>
-            </w:tabs>
-            <w:rPr>
-              <w:noProof/>
-              <w:kern w:val="2"/>
-              <w:szCs w:val="24"/>
-              <w:lang w:val="en-DK" w:eastAsia="en-DK"/>
-              <w14:ligatures w14:val="standardContextual"/>
-            </w:rPr>
-          </w:pPr>
-          <w:hyperlink w:anchor="_Toc220053000" w:history="1">
-            <w:r>
-              <w:rPr>
-                <w:rStyle w:val="Hyperlink"/>
-                <w:noProof/>
-                <w:lang w:val="en-GB"/>
-              </w:rPr>
-              <w:t>Protocol</w:t>
-            </w:r>
-            <w:r>
-              <w:rPr>
-                <w:noProof/>
-                <w:webHidden/>
-              </w:rPr>
-              <w:tab/>
-            </w:r>
-            <w:r>
-              <w:rPr>
-                <w:noProof/>
-                <w:webHidden/>
-              </w:rPr>
-              <w:fldChar w:fldCharType="begin"/>
-            </w:r>
-            <w:r>
-              <w:rPr>
-                <w:noProof/>
-                <w:webHidden/>
-              </w:rPr>
-              <w:instrText xml:space="preserve"> PAGEREF _Toc220053000 \h </w:instrText>
-            </w:r>
-            <w:r>
-              <w:rPr>
-                <w:noProof/>
-                <w:webHidden/>
-              </w:rPr>
-            </w:r>
-            <w:r>
-              <w:rPr>
-                <w:noProof/>
-                <w:webHidden/>
-              </w:rPr>
-              <w:fldChar w:fldCharType="separate"/>
-            </w:r>
-            <w:r>
-              <w:rPr>
-                <w:noProof/>
-                <w:webHidden/>
-              </w:rPr>
-              <w:t>3</w:t>
-            </w:r>
-            <w:r>
-              <w:rPr>
-                <w:noProof/>
-                <w:webHidden/>
-              </w:rPr>
-              <w:fldChar w:fldCharType="end"/>
-            </w:r>
-          </w:hyperlink>
-        </w:p>
-        <w:p>
-          <w:pPr>
-            <w:pStyle w:val="TOC1"/>
-            <w:tabs>
-              <w:tab w:val="right" w:leader="dot" w:pos="9016"/>
-            </w:tabs>
-            <w:rPr>
-              <w:noProof/>
-              <w:kern w:val="2"/>
-              <w:szCs w:val="24"/>
-              <w:lang w:val="en-DK" w:eastAsia="en-DK"/>
-              <w14:ligatures w14:val="standardContextual"/>
-            </w:rPr>
-          </w:pPr>
-          <w:hyperlink w:anchor="_Toc220053001" w:history="1">
-            <w:r>
-              <w:rPr>
-                <w:rStyle w:val="Hyperlink"/>
-                <w:noProof/>
-                <w:lang w:val="en-GB"/>
-              </w:rPr>
-              <w:t>Discussion</w:t>
-            </w:r>
-            <w:r>
-              <w:rPr>
-                <w:noProof/>
-                <w:webHidden/>
-              </w:rPr>
-              <w:tab/>
-            </w:r>
-            <w:r>
-              <w:rPr>
-                <w:noProof/>
-                <w:webHidden/>
-              </w:rPr>
-              <w:fldChar w:fldCharType="begin"/>
-            </w:r>
-            <w:r>
-              <w:rPr>
-                <w:noProof/>
-                <w:webHidden/>
-              </w:rPr>
-              <w:instrText xml:space="preserve"> PAGEREF _Toc220053001 \h </w:instrText>
-            </w:r>
-            <w:r>
-              <w:rPr>
-                <w:noProof/>
-                <w:webHidden/>
-              </w:rPr>
-            </w:r>
-            <w:r>
-              <w:rPr>
-                <w:noProof/>
-                <w:webHidden/>
-              </w:rPr>
-              <w:fldChar w:fldCharType="separate"/>
-            </w:r>
-            <w:r>
-              <w:rPr>
-                <w:noProof/>
-                <w:webHidden/>
-              </w:rPr>
-              <w:t>3</w:t>
-            </w:r>
-            <w:r>
-              <w:rPr>
-                <w:noProof/>
-                <w:webHidden/>
-              </w:rPr>
-              <w:fldChar w:fldCharType="end"/>
-            </w:r>
-          </w:hyperlink>
-        </w:p>
-        <w:p>
-          <w:r>
-            <w:rPr>
-              <w:b/>
-              <w:bCs/>
-              <w:noProof/>
-            </w:rPr>
-            <w:fldChar w:fldCharType="end"/>
-          </w:r>
-        </w:p>
-      </w:sdtContent>
-    </w:sdt>
     <w:p>
       <w:pPr>
         <w:pStyle w:val="Heading1"/>
@@ -927,6 +582,7 @@
         <w:rPr>
           <w:lang w:val="en-GB"/>
         </w:rPr>
+        <w:lastRenderedPageBreak/>
         <w:t>Introduction</w:t>
       </w:r>
       <w:bookmarkEnd w:id="1"/>
@@ -1079,7 +735,13 @@
         <w:rPr>
           <w:lang w:val="en-GB"/>
         </w:rPr>
-        <w:t>Secondary screen</w:t>
+        <w:t>A s</w:t>
+      </w:r>
+      <w:r>
+        <w:rPr>
+          <w:lang w:val="en-GB"/>
+        </w:rPr>
+        <w:t>econdary screen</w:t>
       </w:r>
     </w:p>
     <w:p>
@@ -1099,25 +761,6 @@
           <w:lang w:val="en-GB"/>
         </w:rPr>
         <w:t>Measurement tape</w:t>
-      </w:r>
-    </w:p>
-    <w:p>
-      <w:pPr>
-        <w:pStyle w:val="ListParagraph"/>
-        <w:numPr>
-          <w:ilvl w:val="0"/>
-          <w:numId w:val="24"/>
-        </w:numPr>
-        <w:jc w:val="left"/>
-        <w:rPr>
-          <w:lang w:val="en-GB"/>
-        </w:rPr>
-      </w:pPr>
-      <w:r>
-        <w:rPr>
-          <w:lang w:val="en-GB"/>
-        </w:rPr>
-        <w:t>Markers or tape for marking the position of the subject’s chair.</w:t>
       </w:r>
     </w:p>
     <w:p>
@@ -1181,15 +824,23 @@
         <w:rPr>
           <w:lang w:val="en-GB"/>
         </w:rPr>
-        <w:t xml:space="preserve">it consists of a LabBench I/O device connected via USB to the lab computer running LabBench, to which the secondary screen is attached. </w:t>
+        <w:t>it consists of a LabBench I/O device connected via USB to the lab computer running LabBench, to which the secondary screen is attached. The LabBench VTG is connected to response port 1 on the LabBench I/O. However, its photosensor is not initially mounted on the secondary screen.</w:t>
       </w:r>
+    </w:p>
+    <w:p>
       <w:r>
-        <w:rPr>
-          <w:lang w:val="en-GB"/>
-        </w:rPr>
-        <w:lastRenderedPageBreak/>
-        <w:t>The LabBench VTG is connected to response port 1 on the LabBench I/O. However, its photosensor is not initially mounted on the secondary screen.</w:t>
+        <w:t>The subject’s chair should face the secondary screen and be placed in a fixed position marked on the floor with permanent markers.</w:t>
       </w:r>
+    </w:p>
+    <w:p>
+      <w:r>
+        <w:t>On the lab computer, create the folder C:\CalibrationData. The protocol will use this folder to save the calibration record.</w:t>
+      </w:r>
+    </w:p>
+    <w:p>
+      <w:pPr>
+        <w:jc w:val="left"/>
+      </w:pPr>
     </w:p>
     <w:p>
       <w:pPr>
@@ -1201,6 +852,7 @@
           <w:noProof/>
           <w:lang w:val="en-GB"/>
         </w:rPr>
+        <w:lastRenderedPageBreak/>
         <w:drawing>
           <wp:inline distT="0" distB="0" distL="0" distR="0" wp14:anchorId="641EDD4C" wp14:editId="07F15A43">
             <wp:extent cx="5760000" cy="2533215"/>
@@ -1256,14 +908,24 @@
       <w:r>
         <w:t xml:space="preserve">Figure </w:t>
       </w:r>
-      <w:fldSimple w:instr=" SEQ Figure \* ARABIC ">
-        <w:r>
-          <w:rPr>
-            <w:noProof/>
-          </w:rPr>
-          <w:t>1</w:t>
-        </w:r>
-      </w:fldSimple>
+      <w:r>
+        <w:fldChar w:fldCharType="begin"/>
+      </w:r>
+      <w:r>
+        <w:instrText xml:space="preserve"> SEQ Figure \* ARABIC </w:instrText>
+      </w:r>
+      <w:r>
+        <w:fldChar w:fldCharType="separate"/>
+      </w:r>
+      <w:r>
+        <w:rPr>
+          <w:noProof/>
+        </w:rPr>
+        <w:t>1</w:t>
+      </w:r>
+      <w:r>
+        <w:fldChar w:fldCharType="end"/>
+      </w:r>
       <w:bookmarkEnd w:id="3"/>
       <w:r>
         <w:t xml:space="preserve">: Illustration of the experimental setup that consists of a LabBench I/O, LabBench VTG and </w:t>
@@ -1277,12 +939,91 @@
     </w:p>
     <w:p>
       <w:r>
-        <w:t>The subject’s chair should face the secondary screen and be placed in a fixed position marked on the floor with permanent markers.</w:t>
+        <w:t>For the secondary display to be usable by LabBench in Settings &gt; System &gt; Display, the displays must be configured as “Extend these displays,” and LabBench Runner must be displayed on the main display. To enable this, click Identify, then set the screen the operator should be using as “Make this my main display”.</w:t>
       </w:r>
     </w:p>
     <w:p>
+      <w:pPr>
+        <w:keepNext/>
+      </w:pPr>
       <w:r>
-        <w:t>On the lab computer, create the folder C:\CalibrationData. The protocol will use this folder to save the calibration record.</w:t>
+        <w:rPr>
+          <w:noProof/>
+        </w:rPr>
+        <w:drawing>
+          <wp:inline distT="0" distB="0" distL="0" distR="0" wp14:anchorId="79BD0650" wp14:editId="6A0D8832">
+            <wp:extent cx="5730875" cy="3395980"/>
+            <wp:effectExtent l="0" t="0" r="3175" b="0"/>
+            <wp:docPr id="1782347328" name="Picture 7"/>
+            <wp:cNvGraphicFramePr>
+              <a:graphicFrameLocks xmlns:a="http://schemas.openxmlformats.org/drawingml/2006/main" noChangeAspect="1"/>
+            </wp:cNvGraphicFramePr>
+            <a:graphic xmlns:a="http://schemas.openxmlformats.org/drawingml/2006/main">
+              <a:graphicData uri="http://schemas.openxmlformats.org/drawingml/2006/picture">
+                <pic:pic xmlns:pic="http://schemas.openxmlformats.org/drawingml/2006/picture">
+                  <pic:nvPicPr>
+                    <pic:cNvPr id="0" name="Picture 3"/>
+                    <pic:cNvPicPr>
+                      <a:picLocks noChangeAspect="1" noChangeArrowheads="1"/>
+                    </pic:cNvPicPr>
+                  </pic:nvPicPr>
+                  <pic:blipFill>
+                    <a:blip r:embed="rId14">
+                      <a:extLst>
+                        <a:ext uri="{28A0092B-C50C-407E-A947-70E740481C1C}">
+                          <a14:useLocalDpi xmlns:a14="http://schemas.microsoft.com/office/drawing/2010/main" val="0"/>
+                        </a:ext>
+                      </a:extLst>
+                    </a:blip>
+                    <a:srcRect/>
+                    <a:stretch>
+                      <a:fillRect/>
+                    </a:stretch>
+                  </pic:blipFill>
+                  <pic:spPr bwMode="auto">
+                    <a:xfrm>
+                      <a:off x="0" y="0"/>
+                      <a:ext cx="5730875" cy="3395980"/>
+                    </a:xfrm>
+                    <a:prstGeom prst="rect">
+                      <a:avLst/>
+                    </a:prstGeom>
+                    <a:noFill/>
+                  </pic:spPr>
+                </pic:pic>
+              </a:graphicData>
+            </a:graphic>
+          </wp:inline>
+        </w:drawing>
+      </w:r>
+    </w:p>
+    <w:p>
+      <w:pPr>
+        <w:pStyle w:val="Caption"/>
+      </w:pPr>
+      <w:r>
+        <w:t xml:space="preserve">Figure </w:t>
+      </w:r>
+      <w:r>
+        <w:fldChar w:fldCharType="begin"/>
+      </w:r>
+      <w:r>
+        <w:instrText xml:space="preserve"> SEQ Figure \* ARABIC </w:instrText>
+      </w:r>
+      <w:r>
+        <w:fldChar w:fldCharType="separate"/>
+      </w:r>
+      <w:r>
+        <w:rPr>
+          <w:noProof/>
+        </w:rPr>
+        <w:t>2</w:t>
+      </w:r>
+      <w:r>
+        <w:fldChar w:fldCharType="end"/>
+      </w:r>
+      <w:r>
+        <w:t>: Windows display configuration for the secondary display to be usable by LabBench.</w:t>
       </w:r>
     </w:p>
     <w:p>
@@ -1312,170 +1053,951 @@
         <w:rPr>
           <w:lang w:val="en-GB"/>
         </w:rPr>
-        <w:t>The protocol consists of six tests:</w:t>
-      </w:r>
-    </w:p>
-    <w:p>
-      <w:pPr>
-        <w:pStyle w:val="ListParagraph"/>
-        <w:numPr>
-          <w:ilvl w:val="0"/>
-          <w:numId w:val="25"/>
-        </w:numPr>
-        <w:jc w:val="left"/>
-        <w:rPr>
-          <w:lang w:val="en-GB"/>
-        </w:rPr>
-      </w:pPr>
-      <w:r>
-        <w:rPr>
-          <w:lang w:val="en-GB"/>
-        </w:rPr>
-        <w:t>Screen size: measurement of the diagonal size of the screen.</w:t>
-      </w:r>
-    </w:p>
-    <w:p>
-      <w:pPr>
-        <w:pStyle w:val="ListParagraph"/>
-        <w:numPr>
-          <w:ilvl w:val="0"/>
-          <w:numId w:val="25"/>
-        </w:numPr>
-        <w:jc w:val="left"/>
-        <w:rPr>
-          <w:lang w:val="en-GB"/>
-        </w:rPr>
-      </w:pPr>
-      <w:r>
-        <w:rPr>
-          <w:lang w:val="en-GB"/>
-        </w:rPr>
-        <w:t>Screen position: measurement of the distance between the screen and the participant.</w:t>
-      </w:r>
-    </w:p>
-    <w:p>
-      <w:pPr>
-        <w:pStyle w:val="ListParagraph"/>
-        <w:numPr>
-          <w:ilvl w:val="0"/>
-          <w:numId w:val="25"/>
-        </w:numPr>
-        <w:jc w:val="left"/>
-        <w:rPr>
-          <w:lang w:val="en-GB"/>
-        </w:rPr>
-      </w:pPr>
-      <w:r>
-        <w:rPr>
-          <w:lang w:val="en-GB"/>
-        </w:rPr>
-        <w:t>Fiducial position: measurement of the position of the fiducial on the screen</w:t>
-      </w:r>
-    </w:p>
-    <w:p>
-      <w:pPr>
-        <w:pStyle w:val="ListParagraph"/>
-        <w:numPr>
-          <w:ilvl w:val="0"/>
-          <w:numId w:val="25"/>
-        </w:numPr>
-        <w:jc w:val="left"/>
-        <w:rPr>
-          <w:lang w:val="en-GB"/>
-        </w:rPr>
-      </w:pPr>
-      <w:r>
-        <w:rPr>
-          <w:lang w:val="en-GB"/>
-        </w:rPr>
-        <w:t>Updating the calibration in LabBench designer.</w:t>
-      </w:r>
-    </w:p>
-    <w:p>
-      <w:pPr>
-        <w:pStyle w:val="ListParagraph"/>
-        <w:numPr>
-          <w:ilvl w:val="0"/>
-          <w:numId w:val="25"/>
-        </w:numPr>
-        <w:jc w:val="left"/>
-        <w:rPr>
-          <w:lang w:val="en-GB"/>
-        </w:rPr>
-      </w:pPr>
-      <w:r>
-        <w:rPr>
-          <w:lang w:val="en-GB"/>
-        </w:rPr>
-        <w:t xml:space="preserve">Verifying Fiducial: A fiducial is displayed on the </w:t>
+        <w:t xml:space="preserve">The protocol consists of </w:t>
       </w:r>
       <w:r>
         <w:rPr>
           <w:lang w:val="en-GB"/>
         </w:rPr>
-        <w:t>screen,</w:t>
+        <w:t>the following tests:</w:t>
       </w:r>
+    </w:p>
+    <w:tbl>
+      <w:tblPr>
+        <w:tblStyle w:val="TableGrid"/>
+        <w:tblW w:w="0" w:type="auto"/>
+        <w:tblBorders>
+          <w:top w:val="none" w:sz="0" w:space="0" w:color="auto"/>
+          <w:left w:val="none" w:sz="0" w:space="0" w:color="auto"/>
+          <w:bottom w:val="none" w:sz="0" w:space="0" w:color="auto"/>
+          <w:right w:val="none" w:sz="0" w:space="0" w:color="auto"/>
+          <w:insideH w:val="none" w:sz="0" w:space="0" w:color="auto"/>
+          <w:insideV w:val="none" w:sz="0" w:space="0" w:color="auto"/>
+        </w:tblBorders>
+        <w:tblLook w:val="04A0" w:firstRow="1" w:lastRow="0" w:firstColumn="1" w:lastColumn="0" w:noHBand="0" w:noVBand="1"/>
+      </w:tblPr>
+      <w:tblGrid>
+        <w:gridCol w:w="567"/>
+        <w:gridCol w:w="2263"/>
+        <w:gridCol w:w="6186"/>
+      </w:tblGrid>
+      <w:tr>
+        <w:tc>
+          <w:tcPr>
+            <w:tcW w:w="567" w:type="dxa"/>
+            <w:tcBorders>
+              <w:top w:val="single" w:sz="4" w:space="0" w:color="auto"/>
+              <w:left w:val="single" w:sz="4" w:space="0" w:color="auto"/>
+              <w:bottom w:val="single" w:sz="4" w:space="0" w:color="auto"/>
+            </w:tcBorders>
+          </w:tcPr>
+          <w:p>
+            <w:pPr>
+              <w:jc w:val="left"/>
+              <w:rPr>
+                <w:b/>
+                <w:bCs/>
+                <w:lang w:val="en-GB"/>
+              </w:rPr>
+            </w:pPr>
+            <w:r>
+              <w:rPr>
+                <w:b/>
+                <w:bCs/>
+                <w:lang w:val="en-GB"/>
+              </w:rPr>
+              <w:lastRenderedPageBreak/>
+              <w:t>#</w:t>
+            </w:r>
+          </w:p>
+        </w:tc>
+        <w:tc>
+          <w:tcPr>
+            <w:tcW w:w="2263" w:type="dxa"/>
+            <w:tcBorders>
+              <w:top w:val="single" w:sz="4" w:space="0" w:color="auto"/>
+              <w:bottom w:val="single" w:sz="4" w:space="0" w:color="auto"/>
+            </w:tcBorders>
+          </w:tcPr>
+          <w:p>
+            <w:pPr>
+              <w:jc w:val="left"/>
+              <w:rPr>
+                <w:b/>
+                <w:bCs/>
+                <w:lang w:val="en-GB"/>
+              </w:rPr>
+            </w:pPr>
+            <w:r>
+              <w:rPr>
+                <w:b/>
+                <w:bCs/>
+                <w:lang w:val="en-GB"/>
+              </w:rPr>
+              <w:t>Test</w:t>
+            </w:r>
+          </w:p>
+        </w:tc>
+        <w:tc>
+          <w:tcPr>
+            <w:tcW w:w="6186" w:type="dxa"/>
+            <w:tcBorders>
+              <w:top w:val="single" w:sz="4" w:space="0" w:color="auto"/>
+              <w:bottom w:val="single" w:sz="4" w:space="0" w:color="auto"/>
+              <w:right w:val="single" w:sz="4" w:space="0" w:color="auto"/>
+            </w:tcBorders>
+          </w:tcPr>
+          <w:p>
+            <w:pPr>
+              <w:jc w:val="left"/>
+              <w:rPr>
+                <w:b/>
+                <w:bCs/>
+                <w:lang w:val="en-GB"/>
+              </w:rPr>
+            </w:pPr>
+            <w:r>
+              <w:rPr>
+                <w:b/>
+                <w:bCs/>
+                <w:lang w:val="en-GB"/>
+              </w:rPr>
+              <w:t>Procedure</w:t>
+            </w:r>
+          </w:p>
+        </w:tc>
+      </w:tr>
+      <w:tr>
+        <w:tc>
+          <w:tcPr>
+            <w:tcW w:w="567" w:type="dxa"/>
+            <w:tcBorders>
+              <w:top w:val="single" w:sz="4" w:space="0" w:color="auto"/>
+              <w:bottom w:val="single" w:sz="4" w:space="0" w:color="auto"/>
+            </w:tcBorders>
+          </w:tcPr>
+          <w:p>
+            <w:pPr>
+              <w:jc w:val="left"/>
+              <w:rPr>
+                <w:lang w:val="en-GB"/>
+              </w:rPr>
+            </w:pPr>
+            <w:r>
+              <w:rPr>
+                <w:lang w:val="en-GB"/>
+              </w:rPr>
+              <w:t>1</w:t>
+            </w:r>
+          </w:p>
+        </w:tc>
+        <w:tc>
+          <w:tcPr>
+            <w:tcW w:w="2263" w:type="dxa"/>
+            <w:tcBorders>
+              <w:top w:val="single" w:sz="4" w:space="0" w:color="auto"/>
+              <w:bottom w:val="single" w:sz="4" w:space="0" w:color="auto"/>
+            </w:tcBorders>
+          </w:tcPr>
+          <w:p>
+            <w:pPr>
+              <w:jc w:val="left"/>
+              <w:rPr>
+                <w:lang w:val="en-GB"/>
+              </w:rPr>
+            </w:pPr>
+            <w:r>
+              <w:rPr>
+                <w:lang w:val="en-GB"/>
+              </w:rPr>
+              <w:t>Screen Size</w:t>
+            </w:r>
+          </w:p>
+        </w:tc>
+        <w:tc>
+          <w:tcPr>
+            <w:tcW w:w="6186" w:type="dxa"/>
+            <w:tcBorders>
+              <w:top w:val="single" w:sz="4" w:space="0" w:color="auto"/>
+              <w:bottom w:val="single" w:sz="4" w:space="0" w:color="auto"/>
+            </w:tcBorders>
+          </w:tcPr>
+          <w:p>
+            <w:pPr>
+              <w:jc w:val="left"/>
+              <w:rPr>
+                <w:lang w:val="en-GB"/>
+              </w:rPr>
+            </w:pPr>
+            <w:r>
+              <w:rPr>
+                <w:lang w:val="en-GB"/>
+              </w:rPr>
+              <w:t>The diagonal size of the screen is measured and entered into a questionnaire.</w:t>
+            </w:r>
+          </w:p>
+          <w:p>
+            <w:pPr>
+              <w:jc w:val="left"/>
+              <w:rPr>
+                <w:lang w:val="en-GB"/>
+              </w:rPr>
+            </w:pPr>
+          </w:p>
+          <w:p>
+            <w:pPr>
+              <w:jc w:val="left"/>
+              <w:rPr>
+                <w:i/>
+                <w:iCs/>
+                <w:sz w:val="22"/>
+                <w:szCs w:val="18"/>
+                <w:lang w:val="en-GB"/>
+              </w:rPr>
+            </w:pPr>
+            <w:r>
+              <w:rPr>
+                <w:i/>
+                <w:iCs/>
+                <w:sz w:val="22"/>
+                <w:szCs w:val="18"/>
+                <w:lang w:val="en-GB"/>
+              </w:rPr>
+              <w:t xml:space="preserve">Note: </w:t>
+            </w:r>
+            <w:r>
+              <w:rPr>
+                <w:i/>
+                <w:iCs/>
+                <w:sz w:val="22"/>
+                <w:szCs w:val="18"/>
+                <w:lang w:val="en-DK"/>
+              </w:rPr>
+              <w:t>LabBench uses this measure, together with the screen's aspect ratio, which is automatically derived from its vertical and horizontal resolutions, to convert physical lengths into pixels.</w:t>
+            </w:r>
+          </w:p>
+          <w:p>
+            <w:pPr>
+              <w:jc w:val="left"/>
+              <w:rPr>
+                <w:lang w:val="en-GB"/>
+              </w:rPr>
+            </w:pPr>
+          </w:p>
+        </w:tc>
+      </w:tr>
+      <w:tr>
+        <w:tc>
+          <w:tcPr>
+            <w:tcW w:w="567" w:type="dxa"/>
+            <w:tcBorders>
+              <w:top w:val="single" w:sz="4" w:space="0" w:color="auto"/>
+              <w:bottom w:val="single" w:sz="4" w:space="0" w:color="auto"/>
+            </w:tcBorders>
+          </w:tcPr>
+          <w:p>
+            <w:pPr>
+              <w:jc w:val="left"/>
+              <w:rPr>
+                <w:lang w:val="en-GB"/>
+              </w:rPr>
+            </w:pPr>
+            <w:r>
+              <w:rPr>
+                <w:lang w:val="en-GB"/>
+              </w:rPr>
+              <w:t>2</w:t>
+            </w:r>
+          </w:p>
+        </w:tc>
+        <w:tc>
+          <w:tcPr>
+            <w:tcW w:w="2263" w:type="dxa"/>
+            <w:tcBorders>
+              <w:top w:val="single" w:sz="4" w:space="0" w:color="auto"/>
+              <w:bottom w:val="single" w:sz="4" w:space="0" w:color="auto"/>
+            </w:tcBorders>
+          </w:tcPr>
+          <w:p>
+            <w:pPr>
+              <w:jc w:val="left"/>
+              <w:rPr>
+                <w:lang w:val="en-GB"/>
+              </w:rPr>
+            </w:pPr>
+            <w:r>
+              <w:rPr>
+                <w:lang w:val="en-GB"/>
+              </w:rPr>
+              <w:t>Screen Position</w:t>
+            </w:r>
+          </w:p>
+        </w:tc>
+        <w:tc>
+          <w:tcPr>
+            <w:tcW w:w="6186" w:type="dxa"/>
+            <w:tcBorders>
+              <w:top w:val="single" w:sz="4" w:space="0" w:color="auto"/>
+              <w:bottom w:val="single" w:sz="4" w:space="0" w:color="auto"/>
+            </w:tcBorders>
+          </w:tcPr>
+          <w:p>
+            <w:pPr>
+              <w:jc w:val="left"/>
+              <w:rPr>
+                <w:lang w:val="en-GB"/>
+              </w:rPr>
+            </w:pPr>
+            <w:r>
+              <w:rPr>
+                <w:lang w:val="en-GB"/>
+              </w:rPr>
+              <w:t>The distance from the screen to the eyes of the participant is measured and entered into a questionnaire.</w:t>
+            </w:r>
+          </w:p>
+          <w:p>
+            <w:pPr>
+              <w:jc w:val="left"/>
+              <w:rPr>
+                <w:lang w:val="en-GB"/>
+              </w:rPr>
+            </w:pPr>
+          </w:p>
+          <w:p>
+            <w:pPr>
+              <w:jc w:val="left"/>
+              <w:rPr>
+                <w:i/>
+                <w:iCs/>
+                <w:sz w:val="22"/>
+                <w:szCs w:val="18"/>
+                <w:lang w:val="en-GB"/>
+              </w:rPr>
+            </w:pPr>
+            <w:r>
+              <w:rPr>
+                <w:i/>
+                <w:iCs/>
+                <w:sz w:val="22"/>
+                <w:szCs w:val="18"/>
+                <w:lang w:val="en-GB"/>
+              </w:rPr>
+              <w:t xml:space="preserve">Note: </w:t>
+            </w:r>
+            <w:r>
+              <w:rPr>
+                <w:i/>
+                <w:iCs/>
+                <w:sz w:val="22"/>
+                <w:szCs w:val="18"/>
+                <w:lang w:val="en-DK"/>
+              </w:rPr>
+              <w:t>LabBench uses this measure</w:t>
+            </w:r>
+            <w:r>
+              <w:rPr>
+                <w:i/>
+                <w:iCs/>
+                <w:sz w:val="22"/>
+                <w:szCs w:val="18"/>
+                <w:lang w:val="en-DK"/>
+              </w:rPr>
+              <w:t xml:space="preserve"> to normalize physical lengths so they occupy the same visual angle as they would at a given normative distance</w:t>
+            </w:r>
+            <w:r>
+              <w:rPr>
+                <w:i/>
+                <w:iCs/>
+                <w:sz w:val="22"/>
+                <w:szCs w:val="18"/>
+                <w:lang w:val="en-DK"/>
+              </w:rPr>
+              <w:t>.</w:t>
+            </w:r>
+          </w:p>
+          <w:p>
+            <w:pPr>
+              <w:jc w:val="left"/>
+              <w:rPr>
+                <w:lang w:val="en-GB"/>
+              </w:rPr>
+            </w:pPr>
+          </w:p>
+        </w:tc>
+      </w:tr>
+      <w:tr>
+        <w:tc>
+          <w:tcPr>
+            <w:tcW w:w="567" w:type="dxa"/>
+            <w:tcBorders>
+              <w:top w:val="single" w:sz="4" w:space="0" w:color="auto"/>
+              <w:bottom w:val="single" w:sz="4" w:space="0" w:color="auto"/>
+            </w:tcBorders>
+          </w:tcPr>
+          <w:p>
+            <w:pPr>
+              <w:jc w:val="left"/>
+              <w:rPr>
+                <w:lang w:val="en-GB"/>
+              </w:rPr>
+            </w:pPr>
+            <w:r>
+              <w:rPr>
+                <w:lang w:val="en-GB"/>
+              </w:rPr>
+              <w:t>3</w:t>
+            </w:r>
+          </w:p>
+        </w:tc>
+        <w:tc>
+          <w:tcPr>
+            <w:tcW w:w="2263" w:type="dxa"/>
+            <w:tcBorders>
+              <w:top w:val="single" w:sz="4" w:space="0" w:color="auto"/>
+              <w:bottom w:val="single" w:sz="4" w:space="0" w:color="auto"/>
+            </w:tcBorders>
+          </w:tcPr>
+          <w:p>
+            <w:pPr>
+              <w:jc w:val="left"/>
+              <w:rPr>
+                <w:lang w:val="en-GB"/>
+              </w:rPr>
+            </w:pPr>
+            <w:r>
+              <w:rPr>
+                <w:lang w:val="en-GB"/>
+              </w:rPr>
+              <w:t>Fiducial Position</w:t>
+            </w:r>
+          </w:p>
+        </w:tc>
+        <w:tc>
+          <w:tcPr>
+            <w:tcW w:w="6186" w:type="dxa"/>
+            <w:tcBorders>
+              <w:top w:val="single" w:sz="4" w:space="0" w:color="auto"/>
+              <w:bottom w:val="single" w:sz="4" w:space="0" w:color="auto"/>
+            </w:tcBorders>
+          </w:tcPr>
+          <w:p>
+            <w:pPr>
+              <w:jc w:val="left"/>
+              <w:rPr>
+                <w:lang w:val="en-GB"/>
+              </w:rPr>
+            </w:pPr>
+            <w:r>
+              <w:rPr>
+                <w:lang w:val="en-GB"/>
+              </w:rPr>
+              <w:t>The x and y offsets required for displaying the fiducial is measured and entered into a questionnaire.</w:t>
+            </w:r>
+          </w:p>
+          <w:p>
+            <w:pPr>
+              <w:jc w:val="left"/>
+              <w:rPr>
+                <w:lang w:val="en-GB"/>
+              </w:rPr>
+            </w:pPr>
+          </w:p>
+          <w:p>
+            <w:pPr>
+              <w:jc w:val="left"/>
+              <w:rPr>
+                <w:i/>
+                <w:iCs/>
+                <w:sz w:val="22"/>
+                <w:szCs w:val="18"/>
+                <w:lang w:val="en-DK"/>
+              </w:rPr>
+            </w:pPr>
+            <w:r>
+              <w:rPr>
+                <w:i/>
+                <w:iCs/>
+                <w:sz w:val="22"/>
+                <w:szCs w:val="18"/>
+                <w:lang w:val="en-GB"/>
+              </w:rPr>
+              <w:t xml:space="preserve">Note: </w:t>
+            </w:r>
+            <w:r>
+              <w:rPr>
+                <w:i/>
+                <w:iCs/>
+                <w:sz w:val="22"/>
+                <w:szCs w:val="18"/>
+                <w:lang w:val="en-DK"/>
+              </w:rPr>
+              <w:t>The LabBench VTG photosensor is positioned with an offset of 17mm in both the horizontal (x) and vertical (y) direction. However, because of the bezel on the screen, these offsets may need to be reduced to position the fiducial directly under the photosensor.</w:t>
+            </w:r>
+          </w:p>
+          <w:p>
+            <w:pPr>
+              <w:jc w:val="left"/>
+              <w:rPr>
+                <w:lang w:val="en-GB"/>
+              </w:rPr>
+            </w:pPr>
+          </w:p>
+        </w:tc>
+      </w:tr>
+      <w:tr>
+        <w:tc>
+          <w:tcPr>
+            <w:tcW w:w="567" w:type="dxa"/>
+            <w:tcBorders>
+              <w:top w:val="single" w:sz="4" w:space="0" w:color="auto"/>
+              <w:bottom w:val="single" w:sz="4" w:space="0" w:color="auto"/>
+            </w:tcBorders>
+          </w:tcPr>
+          <w:p>
+            <w:pPr>
+              <w:jc w:val="left"/>
+              <w:rPr>
+                <w:lang w:val="en-GB"/>
+              </w:rPr>
+            </w:pPr>
+            <w:r>
+              <w:rPr>
+                <w:lang w:val="en-GB"/>
+              </w:rPr>
+              <w:t>4</w:t>
+            </w:r>
+          </w:p>
+        </w:tc>
+        <w:tc>
+          <w:tcPr>
+            <w:tcW w:w="2263" w:type="dxa"/>
+            <w:tcBorders>
+              <w:top w:val="single" w:sz="4" w:space="0" w:color="auto"/>
+              <w:bottom w:val="single" w:sz="4" w:space="0" w:color="auto"/>
+            </w:tcBorders>
+          </w:tcPr>
+          <w:p>
+            <w:pPr>
+              <w:jc w:val="left"/>
+              <w:rPr>
+                <w:lang w:val="en-GB"/>
+              </w:rPr>
+            </w:pPr>
+            <w:r>
+              <w:rPr>
+                <w:lang w:val="en-GB"/>
+              </w:rPr>
+              <w:t>Update Calibration</w:t>
+            </w:r>
+          </w:p>
+        </w:tc>
+        <w:tc>
+          <w:tcPr>
+            <w:tcW w:w="6186" w:type="dxa"/>
+            <w:tcBorders>
+              <w:top w:val="single" w:sz="4" w:space="0" w:color="auto"/>
+              <w:bottom w:val="single" w:sz="4" w:space="0" w:color="auto"/>
+            </w:tcBorders>
+          </w:tcPr>
+          <w:p>
+            <w:pPr>
+              <w:jc w:val="left"/>
+              <w:rPr>
+                <w:lang w:val="en-GB"/>
+              </w:rPr>
+            </w:pPr>
+            <w:r>
+              <w:rPr>
+                <w:lang w:val="en-GB"/>
+              </w:rPr>
+              <w:t>At this time in the protocol, close the LabBench Runner and open the pdf file in C:\CalibrationData that contains the calibration data recorded in Tests 1 to 3.</w:t>
+            </w:r>
+          </w:p>
+          <w:p>
+            <w:pPr>
+              <w:jc w:val="left"/>
+              <w:rPr>
+                <w:lang w:val="en-GB"/>
+              </w:rPr>
+            </w:pPr>
+          </w:p>
+          <w:p>
+            <w:pPr>
+              <w:jc w:val="left"/>
+              <w:rPr>
+                <w:lang w:val="en-GB"/>
+              </w:rPr>
+            </w:pPr>
+            <w:r>
+              <w:rPr>
+                <w:lang w:val="en-GB"/>
+              </w:rPr>
+              <w:t>Open the LabBench Designer, navigate to System =&gt; Display Calibration, and enter the values from the calibration record.</w:t>
+            </w:r>
+          </w:p>
+          <w:p>
+            <w:pPr>
+              <w:jc w:val="left"/>
+              <w:rPr>
+                <w:lang w:val="en-GB"/>
+              </w:rPr>
+            </w:pPr>
+          </w:p>
+          <w:p>
+            <w:pPr>
+              <w:jc w:val="left"/>
+              <w:rPr>
+                <w:lang w:val="en-GB"/>
+              </w:rPr>
+            </w:pPr>
+            <w:r>
+              <w:rPr>
+                <w:lang w:val="en-GB"/>
+              </w:rPr>
+              <w:t>Close the LabBench Designer and restart the session with the LabBench Runner. Run the test to confirm you have calibrated the screen.</w:t>
+            </w:r>
+          </w:p>
+          <w:p>
+            <w:pPr>
+              <w:jc w:val="left"/>
+              <w:rPr>
+                <w:lang w:val="en-GB"/>
+              </w:rPr>
+            </w:pPr>
+          </w:p>
+        </w:tc>
+      </w:tr>
+      <w:tr>
+        <w:tc>
+          <w:tcPr>
+            <w:tcW w:w="567" w:type="dxa"/>
+            <w:tcBorders>
+              <w:top w:val="single" w:sz="4" w:space="0" w:color="auto"/>
+              <w:bottom w:val="single" w:sz="4" w:space="0" w:color="auto"/>
+            </w:tcBorders>
+          </w:tcPr>
+          <w:p>
+            <w:pPr>
+              <w:jc w:val="left"/>
+              <w:rPr>
+                <w:lang w:val="en-GB"/>
+              </w:rPr>
+            </w:pPr>
+            <w:r>
+              <w:rPr>
+                <w:lang w:val="en-GB"/>
+              </w:rPr>
+              <w:t>5</w:t>
+            </w:r>
+          </w:p>
+        </w:tc>
+        <w:tc>
+          <w:tcPr>
+            <w:tcW w:w="2263" w:type="dxa"/>
+            <w:tcBorders>
+              <w:top w:val="single" w:sz="4" w:space="0" w:color="auto"/>
+              <w:bottom w:val="single" w:sz="4" w:space="0" w:color="auto"/>
+            </w:tcBorders>
+          </w:tcPr>
+          <w:p>
+            <w:pPr>
+              <w:jc w:val="left"/>
+              <w:rPr>
+                <w:lang w:val="en-GB"/>
+              </w:rPr>
+            </w:pPr>
+            <w:r>
+              <w:rPr>
+                <w:lang w:val="en-GB"/>
+              </w:rPr>
+              <w:t>Verify Physical Size</w:t>
+            </w:r>
+          </w:p>
+        </w:tc>
+        <w:tc>
+          <w:tcPr>
+            <w:tcW w:w="6186" w:type="dxa"/>
+            <w:tcBorders>
+              <w:top w:val="single" w:sz="4" w:space="0" w:color="auto"/>
+              <w:bottom w:val="single" w:sz="4" w:space="0" w:color="auto"/>
+            </w:tcBorders>
+          </w:tcPr>
+          <w:p>
+            <w:pPr>
+              <w:jc w:val="left"/>
+              <w:rPr>
+                <w:lang w:val="en-GB"/>
+              </w:rPr>
+            </w:pPr>
+            <w:r>
+              <w:rPr>
+                <w:lang w:val="en-GB"/>
+              </w:rPr>
+              <w:t>This test will display a 10 x 10 cm square on the screen. Measure the square with a ruler to verify that the screen size is calibrated correctly.</w:t>
+            </w:r>
+          </w:p>
+          <w:p>
+            <w:pPr>
+              <w:jc w:val="left"/>
+              <w:rPr>
+                <w:lang w:val="en-GB"/>
+              </w:rPr>
+            </w:pPr>
+          </w:p>
+        </w:tc>
+      </w:tr>
+      <w:tr>
+        <w:tc>
+          <w:tcPr>
+            <w:tcW w:w="567" w:type="dxa"/>
+            <w:tcBorders>
+              <w:top w:val="single" w:sz="4" w:space="0" w:color="auto"/>
+              <w:bottom w:val="single" w:sz="4" w:space="0" w:color="auto"/>
+            </w:tcBorders>
+          </w:tcPr>
+          <w:p>
+            <w:pPr>
+              <w:jc w:val="left"/>
+              <w:rPr>
+                <w:lang w:val="en-GB"/>
+              </w:rPr>
+            </w:pPr>
+            <w:r>
+              <w:rPr>
+                <w:lang w:val="en-GB"/>
+              </w:rPr>
+              <w:t>6</w:t>
+            </w:r>
+          </w:p>
+        </w:tc>
+        <w:tc>
+          <w:tcPr>
+            <w:tcW w:w="2263" w:type="dxa"/>
+            <w:tcBorders>
+              <w:top w:val="single" w:sz="4" w:space="0" w:color="auto"/>
+              <w:bottom w:val="single" w:sz="4" w:space="0" w:color="auto"/>
+            </w:tcBorders>
+          </w:tcPr>
+          <w:p>
+            <w:pPr>
+              <w:jc w:val="left"/>
+              <w:rPr>
+                <w:lang w:val="en-GB"/>
+              </w:rPr>
+            </w:pPr>
+            <w:r>
+              <w:rPr>
+                <w:lang w:val="en-GB"/>
+              </w:rPr>
+              <w:t>Verify Visual Angle</w:t>
+            </w:r>
+          </w:p>
+        </w:tc>
+        <w:tc>
+          <w:tcPr>
+            <w:tcW w:w="6186" w:type="dxa"/>
+            <w:tcBorders>
+              <w:top w:val="single" w:sz="4" w:space="0" w:color="auto"/>
+              <w:bottom w:val="single" w:sz="4" w:space="0" w:color="auto"/>
+            </w:tcBorders>
+          </w:tcPr>
+          <w:p>
+            <w:pPr>
+              <w:jc w:val="left"/>
+              <w:rPr>
+                <w:lang w:val="en-GB"/>
+              </w:rPr>
+            </w:pPr>
+            <w:r>
+              <w:rPr>
+                <w:lang w:val="en-GB"/>
+              </w:rPr>
+              <w:t>This test will verify that a normalized 10cm visual analog scale can be displayed on the screen.</w:t>
+            </w:r>
+          </w:p>
+          <w:p>
+            <w:pPr>
+              <w:jc w:val="left"/>
+              <w:rPr>
+                <w:lang w:val="en-GB"/>
+              </w:rPr>
+            </w:pPr>
+          </w:p>
+        </w:tc>
+      </w:tr>
+      <w:tr>
+        <w:tc>
+          <w:tcPr>
+            <w:tcW w:w="567" w:type="dxa"/>
+            <w:tcBorders>
+              <w:top w:val="single" w:sz="4" w:space="0" w:color="auto"/>
+              <w:bottom w:val="single" w:sz="4" w:space="0" w:color="auto"/>
+            </w:tcBorders>
+          </w:tcPr>
+          <w:p>
+            <w:pPr>
+              <w:jc w:val="left"/>
+              <w:rPr>
+                <w:lang w:val="en-GB"/>
+              </w:rPr>
+            </w:pPr>
+            <w:r>
+              <w:rPr>
+                <w:lang w:val="en-GB"/>
+              </w:rPr>
+              <w:lastRenderedPageBreak/>
+              <w:t>7</w:t>
+            </w:r>
+          </w:p>
+        </w:tc>
+        <w:tc>
+          <w:tcPr>
+            <w:tcW w:w="2263" w:type="dxa"/>
+            <w:tcBorders>
+              <w:top w:val="single" w:sz="4" w:space="0" w:color="auto"/>
+              <w:bottom w:val="single" w:sz="4" w:space="0" w:color="auto"/>
+            </w:tcBorders>
+          </w:tcPr>
+          <w:p>
+            <w:pPr>
+              <w:jc w:val="left"/>
+              <w:rPr>
+                <w:lang w:val="en-GB"/>
+              </w:rPr>
+            </w:pPr>
+            <w:r>
+              <w:rPr>
+                <w:lang w:val="en-GB"/>
+              </w:rPr>
+              <w:t>Verify Fiducial</w:t>
+            </w:r>
+          </w:p>
+        </w:tc>
+        <w:tc>
+          <w:tcPr>
+            <w:tcW w:w="6186" w:type="dxa"/>
+            <w:tcBorders>
+              <w:top w:val="single" w:sz="4" w:space="0" w:color="auto"/>
+              <w:bottom w:val="single" w:sz="4" w:space="0" w:color="auto"/>
+            </w:tcBorders>
+          </w:tcPr>
+          <w:p>
+            <w:pPr>
+              <w:jc w:val="left"/>
+              <w:rPr>
+                <w:lang w:val="en-GB"/>
+              </w:rPr>
+            </w:pPr>
+            <w:r>
+              <w:rPr>
+                <w:lang w:val="en-GB"/>
+              </w:rPr>
+              <w:t>This test will verify that the fiducial positions are correctly calibrated so the LabBench VTG's photosensor can detect them.</w:t>
+            </w:r>
+          </w:p>
+          <w:p>
+            <w:pPr>
+              <w:jc w:val="left"/>
+              <w:rPr>
+                <w:lang w:val="en-GB"/>
+              </w:rPr>
+            </w:pPr>
+          </w:p>
+        </w:tc>
+      </w:tr>
+      <w:tr>
+        <w:tc>
+          <w:tcPr>
+            <w:tcW w:w="567" w:type="dxa"/>
+            <w:tcBorders>
+              <w:top w:val="single" w:sz="4" w:space="0" w:color="auto"/>
+              <w:bottom w:val="single" w:sz="4" w:space="0" w:color="auto"/>
+            </w:tcBorders>
+          </w:tcPr>
+          <w:p>
+            <w:pPr>
+              <w:jc w:val="left"/>
+              <w:rPr>
+                <w:lang w:val="en-GB"/>
+              </w:rPr>
+            </w:pPr>
+            <w:r>
+              <w:rPr>
+                <w:lang w:val="en-GB"/>
+              </w:rPr>
+              <w:t>8</w:t>
+            </w:r>
+          </w:p>
+        </w:tc>
+        <w:tc>
+          <w:tcPr>
+            <w:tcW w:w="2263" w:type="dxa"/>
+            <w:tcBorders>
+              <w:top w:val="single" w:sz="4" w:space="0" w:color="auto"/>
+              <w:bottom w:val="single" w:sz="4" w:space="0" w:color="auto"/>
+            </w:tcBorders>
+          </w:tcPr>
+          <w:p>
+            <w:pPr>
+              <w:jc w:val="left"/>
+              <w:rPr>
+                <w:lang w:val="en-GB"/>
+              </w:rPr>
+            </w:pPr>
+            <w:r>
+              <w:rPr>
+                <w:lang w:val="en-GB"/>
+              </w:rPr>
+              <w:t>Trigger Detection Test</w:t>
+            </w:r>
+          </w:p>
+        </w:tc>
+        <w:tc>
+          <w:tcPr>
+            <w:tcW w:w="6186" w:type="dxa"/>
+            <w:tcBorders>
+              <w:top w:val="single" w:sz="4" w:space="0" w:color="auto"/>
+              <w:bottom w:val="single" w:sz="4" w:space="0" w:color="auto"/>
+            </w:tcBorders>
+          </w:tcPr>
+          <w:p>
+            <w:pPr>
+              <w:jc w:val="left"/>
+              <w:rPr>
+                <w:lang w:val="en-GB"/>
+              </w:rPr>
+            </w:pPr>
+            <w:r>
+              <w:rPr>
+                <w:lang w:val="en-GB"/>
+              </w:rPr>
+              <w:t>This test will verify that a sequence of visual stimuli with embedded fiducials is reliably detected.</w:t>
+            </w:r>
+          </w:p>
+          <w:p>
+            <w:pPr>
+              <w:jc w:val="left"/>
+              <w:rPr>
+                <w:lang w:val="en-GB"/>
+              </w:rPr>
+            </w:pPr>
+          </w:p>
+        </w:tc>
+      </w:tr>
+    </w:tbl>
+    <w:p>
+      <w:pPr>
+        <w:jc w:val="left"/>
+        <w:rPr>
+          <w:lang w:val="en-GB"/>
+        </w:rPr>
+      </w:pPr>
       <w:r>
         <w:rPr>
           <w:lang w:val="en-GB"/>
         </w:rPr>
-        <w:t xml:space="preserve"> and it is verified that </w:t>
+        <w:t>Throughout the protocol the operator is guided by instructions displayed on in test window and on the secondary screen.</w:t>
       </w:r>
-      <w:r>
-        <w:rPr>
-          <w:lang w:val="en-GB"/>
-        </w:rPr>
-        <w:t>the LabBench VTG device can correctly detect the fiducial.</w:t>
-      </w:r>
-    </w:p>
-    <w:p>
-      <w:pPr>
-        <w:pStyle w:val="ListParagraph"/>
-        <w:numPr>
-          <w:ilvl w:val="0"/>
-          <w:numId w:val="25"/>
-        </w:numPr>
-        <w:jc w:val="left"/>
-        <w:rPr>
-          <w:lang w:val="en-GB"/>
-        </w:rPr>
-      </w:pPr>
-      <w:r>
-        <w:rPr>
-          <w:lang w:val="en-GB"/>
-        </w:rPr>
-        <w:t xml:space="preserve">Trigger Detection Test: A visual stimulation sequence is displayed with fiducials embedded into each stimulus. The test verifies that all fiducials generate triggers without </w:t>
-      </w:r>
-      <w:proofErr w:type="spellStart"/>
-      <w:r>
-        <w:rPr>
-          <w:lang w:val="en-GB"/>
-        </w:rPr>
-        <w:t>loosing</w:t>
-      </w:r>
-      <w:proofErr w:type="spellEnd"/>
-      <w:r>
-        <w:rPr>
-          <w:lang w:val="en-GB"/>
-        </w:rPr>
-        <w:t xml:space="preserve"> fiducials.</w:t>
-      </w:r>
-    </w:p>
-    <w:p>
-      <w:pPr>
-        <w:jc w:val="left"/>
-        <w:rPr>
-          <w:lang w:val="en-GB"/>
-        </w:rPr>
-      </w:pPr>
-    </w:p>
-    <w:p>
-      <w:pPr>
-        <w:jc w:val="left"/>
-        <w:rPr>
-          <w:lang w:val="en-GB"/>
-        </w:rPr>
-      </w:pPr>
     </w:p>
     <w:p>
       <w:pPr>
@@ -1499,10 +2021,16 @@
           <w:lang w:val="en-GB"/>
         </w:rPr>
       </w:pPr>
+      <w:r>
+        <w:rPr>
+          <w:lang w:val="en-GB"/>
+        </w:rPr>
+        <w:t>The screen calibration will be used for all studies on the laboratory computer. Consequently, as long as the secondary screen is not changed, the calibration data in LabBench Designer does not need to be updated. However, if multiple types of secondary screens are used with the same laboratory computer, the calibration data must be updated before each type of screen is used.</w:t>
+      </w:r>
     </w:p>
     <w:sectPr>
-      <w:headerReference w:type="default" r:id="rId14"/>
-      <w:footerReference w:type="default" r:id="rId15"/>
+      <w:headerReference w:type="default" r:id="rId15"/>
+      <w:footerReference w:type="default" r:id="rId16"/>
       <w:pgSz w:w="11906" w:h="16838"/>
       <w:pgMar w:top="0" w:right="1440" w:bottom="709" w:left="1440" w:header="708" w:footer="708" w:gutter="0"/>
       <w:cols w:space="708"/>
@@ -1746,7 +2274,7 @@
             <w:jc w:val="right"/>
           </w:pPr>
           <w:r>
-            <w:t>Protocol Name</w:t>
+            <w:t>SCREEN AND FIDUCIAL CALIBRATION PROTOCOL</w:t>
           </w:r>
         </w:p>
       </w:tc>

</xml_diff>